<commit_message>
Update docs/CrazyUncleBurton.com M5Stack Core2 Tutorial.docx
</commit_message>
<xml_diff>
--- a/docs/CrazyUncleBurton.com M5Stack Core2 Tutorial.docx
+++ b/docs/CrazyUncleBurton.com M5Stack Core2 Tutorial.docx
@@ -5,17 +5,32 @@
     <w:p>
       <w:pPr>
         <w:pStyle w:val="Title"/>
-      </w:pPr>
-      <w:r>
+        <w:rPr>
+          <w:rFonts w:ascii="Calibri" w:hAnsi="Calibri" w:cs="Calibri"/>
+        </w:rPr>
+      </w:pPr>
+      <w:r>
+        <w:rPr>
+          <w:rFonts w:ascii="Calibri" w:hAnsi="Calibri" w:cs="Calibri"/>
+        </w:rPr>
         <w:t>LCD</w:t>
       </w:r>
       <w:r>
+        <w:rPr>
+          <w:rFonts w:ascii="Calibri" w:hAnsi="Calibri" w:cs="Calibri"/>
+        </w:rPr>
         <w:t xml:space="preserve"> </w:t>
       </w:r>
       <w:r>
+        <w:rPr>
+          <w:rFonts w:ascii="Calibri" w:hAnsi="Calibri" w:cs="Calibri"/>
+        </w:rPr>
         <w:t>Tutorial</w:t>
       </w:r>
       <w:r>
+        <w:rPr>
+          <w:rFonts w:ascii="Calibri" w:hAnsi="Calibri" w:cs="Calibri"/>
+        </w:rPr>
         <w:t xml:space="preserve"> for M5Stack Core2</w:t>
       </w:r>
     </w:p>
@@ -81,8 +96,14 @@
     <w:p>
       <w:pPr>
         <w:pStyle w:val="Heading2"/>
-      </w:pPr>
-      <w:r>
+        <w:rPr>
+          <w:rFonts w:ascii="Calibri" w:hAnsi="Calibri" w:cs="Calibri"/>
+        </w:rPr>
+      </w:pPr>
+      <w:r>
+        <w:rPr>
+          <w:rFonts w:ascii="Calibri" w:hAnsi="Calibri" w:cs="Calibri"/>
+        </w:rPr>
         <w:t>Prerequisites</w:t>
       </w:r>
     </w:p>
@@ -96,19 +117,7 @@
         <w:rPr>
           <w:rFonts w:ascii="Calibri" w:hAnsi="Calibri" w:cs="Calibri"/>
         </w:rPr>
-        <w:t>You will need GitHub</w:t>
-      </w:r>
-      <w:r>
-        <w:rPr>
-          <w:rFonts w:ascii="Calibri" w:hAnsi="Calibri" w:cs="Calibri"/>
-        </w:rPr>
-        <w:t>.com</w:t>
-      </w:r>
-      <w:r>
-        <w:rPr>
-          <w:rFonts w:ascii="Calibri" w:hAnsi="Calibri" w:cs="Calibri"/>
-        </w:rPr>
-        <w:t xml:space="preserve"> account to complete this tutorial.  They are free.</w:t>
+        <w:t>You will need GitHub.com account to complete this tutorial.  They are free.</w:t>
       </w:r>
     </w:p>
     <w:p>
@@ -121,19 +130,41 @@
     <w:p>
       <w:pPr>
         <w:pStyle w:val="Heading2"/>
-      </w:pPr>
-      <w:r>
+        <w:rPr>
+          <w:rFonts w:ascii="Calibri" w:hAnsi="Calibri" w:cs="Calibri"/>
+        </w:rPr>
+      </w:pPr>
+      <w:r>
+        <w:rPr>
+          <w:rFonts w:ascii="Calibri" w:hAnsi="Calibri" w:cs="Calibri"/>
+        </w:rPr>
         <w:t>Hardware</w:t>
       </w:r>
     </w:p>
     <w:p>
       <w:pPr>
+        <w:rPr>
+          <w:rFonts w:ascii="Calibri" w:hAnsi="Calibri" w:cs="Calibri"/>
+        </w:rPr>
+      </w:pPr>
+    </w:p>
+    <w:p>
+      <w:pPr>
         <w:pStyle w:val="Heading3"/>
-      </w:pPr>
-      <w:r>
+        <w:rPr>
+          <w:rFonts w:ascii="Calibri" w:hAnsi="Calibri" w:cs="Calibri"/>
+        </w:rPr>
+      </w:pPr>
+      <w:r>
+        <w:rPr>
+          <w:rFonts w:ascii="Calibri" w:hAnsi="Calibri" w:cs="Calibri"/>
+        </w:rPr>
         <w:t>Microcontroller</w:t>
       </w:r>
       <w:r>
+        <w:rPr>
+          <w:rFonts w:ascii="Calibri" w:hAnsi="Calibri" w:cs="Calibri"/>
+        </w:rPr>
         <w:t xml:space="preserve"> Dev Board</w:t>
       </w:r>
     </w:p>
@@ -166,8 +197,14 @@
     <w:p>
       <w:pPr>
         <w:pStyle w:val="Heading3"/>
-      </w:pPr>
-      <w:r>
+        <w:rPr>
+          <w:rFonts w:ascii="Calibri" w:hAnsi="Calibri" w:cs="Calibri"/>
+        </w:rPr>
+      </w:pPr>
+      <w:r>
+        <w:rPr>
+          <w:rFonts w:ascii="Calibri" w:hAnsi="Calibri" w:cs="Calibri"/>
+        </w:rPr>
         <w:t xml:space="preserve">Sensor </w:t>
       </w:r>
     </w:p>
@@ -219,13 +256,22 @@
     <w:p>
       <w:pPr>
         <w:pStyle w:val="Heading3"/>
+        <w:rPr>
+          <w:rFonts w:ascii="Calibri" w:hAnsi="Calibri" w:cs="Calibri"/>
+        </w:rPr>
       </w:pPr>
     </w:p>
     <w:p>
       <w:pPr>
         <w:pStyle w:val="Heading3"/>
-      </w:pPr>
-      <w:r>
+        <w:rPr>
+          <w:rFonts w:ascii="Calibri" w:hAnsi="Calibri" w:cs="Calibri"/>
+        </w:rPr>
+      </w:pPr>
+      <w:r>
+        <w:rPr>
+          <w:rFonts w:ascii="Calibri" w:hAnsi="Calibri" w:cs="Calibri"/>
+        </w:rPr>
         <w:t>Sensor Cable</w:t>
       </w:r>
     </w:p>
@@ -266,8 +312,14 @@
     <w:p>
       <w:pPr>
         <w:pStyle w:val="Heading2"/>
-      </w:pPr>
-      <w:r>
+        <w:rPr>
+          <w:rFonts w:ascii="Calibri" w:hAnsi="Calibri" w:cs="Calibri"/>
+        </w:rPr>
+      </w:pPr>
+      <w:r>
+        <w:rPr>
+          <w:rFonts w:ascii="Calibri" w:hAnsi="Calibri" w:cs="Calibri"/>
+        </w:rPr>
         <w:lastRenderedPageBreak/>
         <w:t>Connections</w:t>
       </w:r>
@@ -345,20 +397,35 @@
     <w:p>
       <w:pPr>
         <w:pStyle w:val="Heading2"/>
-      </w:pPr>
-      <w:r>
+        <w:rPr>
+          <w:rFonts w:ascii="Calibri" w:hAnsi="Calibri" w:cs="Calibri"/>
+        </w:rPr>
+      </w:pPr>
+      <w:r>
+        <w:rPr>
+          <w:rFonts w:ascii="Calibri" w:hAnsi="Calibri" w:cs="Calibri"/>
+        </w:rPr>
         <w:t>Install VS Code</w:t>
       </w:r>
     </w:p>
     <w:p>
-      <w:r>
-        <w:rPr>
+      <w:pPr>
+        <w:rPr>
+          <w:rFonts w:ascii="Calibri" w:hAnsi="Calibri" w:cs="Calibri"/>
+        </w:rPr>
+      </w:pPr>
+      <w:r>
+        <w:rPr>
+          <w:rFonts w:ascii="Calibri" w:hAnsi="Calibri" w:cs="Calibri"/>
           <w:b/>
           <w:bCs/>
         </w:rPr>
         <w:t>Note:</w:t>
       </w:r>
       <w:r>
+        <w:rPr>
+          <w:rFonts w:ascii="Calibri" w:hAnsi="Calibri" w:cs="Calibri"/>
+        </w:rPr>
         <w:t xml:space="preserve">  This section only needs to be done once per computer.</w:t>
       </w:r>
     </w:p>
@@ -551,29 +618,50 @@
     <w:p>
       <w:pPr>
         <w:pStyle w:val="Heading2"/>
-      </w:pPr>
-      <w:r>
+        <w:rPr>
+          <w:rFonts w:ascii="Calibri" w:hAnsi="Calibri" w:cs="Calibri"/>
+        </w:rPr>
+      </w:pPr>
+      <w:r>
+        <w:rPr>
+          <w:rFonts w:ascii="Calibri" w:hAnsi="Calibri" w:cs="Calibri"/>
+        </w:rPr>
         <w:lastRenderedPageBreak/>
         <w:t xml:space="preserve">Configure </w:t>
       </w:r>
       <w:proofErr w:type="spellStart"/>
       <w:r>
+        <w:rPr>
+          <w:rFonts w:ascii="Calibri" w:hAnsi="Calibri" w:cs="Calibri"/>
+        </w:rPr>
         <w:t>Github</w:t>
       </w:r>
       <w:proofErr w:type="spellEnd"/>
       <w:r>
+        <w:rPr>
+          <w:rFonts w:ascii="Calibri" w:hAnsi="Calibri" w:cs="Calibri"/>
+        </w:rPr>
         <w:t xml:space="preserve"> User Info in VS Code</w:t>
       </w:r>
     </w:p>
     <w:p>
-      <w:r>
-        <w:rPr>
+      <w:pPr>
+        <w:rPr>
+          <w:rFonts w:ascii="Calibri" w:hAnsi="Calibri" w:cs="Calibri"/>
+        </w:rPr>
+      </w:pPr>
+      <w:r>
+        <w:rPr>
+          <w:rFonts w:ascii="Calibri" w:hAnsi="Calibri" w:cs="Calibri"/>
           <w:b/>
           <w:bCs/>
         </w:rPr>
         <w:t>Note:</w:t>
       </w:r>
       <w:r>
+        <w:rPr>
+          <w:rFonts w:ascii="Calibri" w:hAnsi="Calibri" w:cs="Calibri"/>
+        </w:rPr>
         <w:t xml:space="preserve">  This section only needs to be done once, at the time you install Visual Studio.</w:t>
       </w:r>
     </w:p>
@@ -702,7 +790,7 @@
           <w:noProof/>
         </w:rPr>
         <w:drawing>
-          <wp:inline distT="0" distB="0" distL="0" distR="0" wp14:anchorId="3296953C" wp14:editId="4FE0E39D">
+          <wp:inline distT="0" distB="0" distL="0" distR="0" wp14:anchorId="3296953C" wp14:editId="6C9E6A22">
             <wp:extent cx="5943600" cy="1275080"/>
             <wp:effectExtent l="0" t="0" r="0" b="1270"/>
             <wp:docPr id="1153391975" name="Picture 2"/>
@@ -773,26 +861,47 @@
     <w:p>
       <w:pPr>
         <w:pStyle w:val="Heading2"/>
-      </w:pPr>
-      <w:r>
+        <w:rPr>
+          <w:rFonts w:ascii="Calibri" w:hAnsi="Calibri" w:cs="Calibri"/>
+        </w:rPr>
+      </w:pPr>
+      <w:r>
+        <w:rPr>
+          <w:rFonts w:ascii="Calibri" w:hAnsi="Calibri" w:cs="Calibri"/>
+        </w:rPr>
         <w:t xml:space="preserve">Install the </w:t>
       </w:r>
       <w:r>
+        <w:rPr>
+          <w:rFonts w:ascii="Calibri" w:hAnsi="Calibri" w:cs="Calibri"/>
+        </w:rPr>
         <w:t>Platform IO</w:t>
       </w:r>
       <w:r>
+        <w:rPr>
+          <w:rFonts w:ascii="Calibri" w:hAnsi="Calibri" w:cs="Calibri"/>
+        </w:rPr>
         <w:t xml:space="preserve"> Extension in VS Code</w:t>
       </w:r>
     </w:p>
     <w:p>
-      <w:r>
-        <w:rPr>
+      <w:pPr>
+        <w:rPr>
+          <w:rFonts w:ascii="Calibri" w:hAnsi="Calibri" w:cs="Calibri"/>
+        </w:rPr>
+      </w:pPr>
+      <w:r>
+        <w:rPr>
+          <w:rFonts w:ascii="Calibri" w:hAnsi="Calibri" w:cs="Calibri"/>
           <w:b/>
           <w:bCs/>
         </w:rPr>
         <w:t>Note:</w:t>
       </w:r>
       <w:r>
+        <w:rPr>
+          <w:rFonts w:ascii="Calibri" w:hAnsi="Calibri" w:cs="Calibri"/>
+        </w:rPr>
         <w:t xml:space="preserve">  This section only needs to be done once, at the time you install Visual Studio.</w:t>
       </w:r>
     </w:p>
@@ -1009,20 +1118,35 @@
     <w:p>
       <w:pPr>
         <w:pStyle w:val="Heading2"/>
-      </w:pPr>
-      <w:r>
+        <w:rPr>
+          <w:rFonts w:ascii="Calibri" w:hAnsi="Calibri" w:cs="Calibri"/>
+        </w:rPr>
+      </w:pPr>
+      <w:r>
+        <w:rPr>
+          <w:rFonts w:ascii="Calibri" w:hAnsi="Calibri" w:cs="Calibri"/>
+        </w:rPr>
         <w:t>Install the MS C/C++ Compiler Extension in VS Code</w:t>
       </w:r>
     </w:p>
     <w:p>
-      <w:r>
-        <w:rPr>
+      <w:pPr>
+        <w:rPr>
+          <w:rFonts w:ascii="Calibri" w:hAnsi="Calibri" w:cs="Calibri"/>
+        </w:rPr>
+      </w:pPr>
+      <w:r>
+        <w:rPr>
+          <w:rFonts w:ascii="Calibri" w:hAnsi="Calibri" w:cs="Calibri"/>
           <w:b/>
           <w:bCs/>
         </w:rPr>
         <w:t>Note:</w:t>
       </w:r>
       <w:r>
+        <w:rPr>
+          <w:rFonts w:ascii="Calibri" w:hAnsi="Calibri" w:cs="Calibri"/>
+        </w:rPr>
         <w:t xml:space="preserve">  This section only needs to be done once, at the time you install Visual Studio.</w:t>
       </w:r>
     </w:p>
@@ -1197,15 +1321,27 @@
     <w:p>
       <w:pPr>
         <w:pStyle w:val="Heading2"/>
-      </w:pPr>
-      <w:r>
+        <w:rPr>
+          <w:rFonts w:ascii="Calibri" w:hAnsi="Calibri" w:cs="Calibri"/>
+        </w:rPr>
+      </w:pPr>
+      <w:r>
+        <w:rPr>
+          <w:rFonts w:ascii="Calibri" w:hAnsi="Calibri" w:cs="Calibri"/>
+        </w:rPr>
         <w:lastRenderedPageBreak/>
         <w:t xml:space="preserve">Synching </w:t>
       </w:r>
       <w:r>
+        <w:rPr>
+          <w:rFonts w:ascii="Calibri" w:hAnsi="Calibri" w:cs="Calibri"/>
+        </w:rPr>
         <w:t>the</w:t>
       </w:r>
       <w:r>
+        <w:rPr>
+          <w:rFonts w:ascii="Calibri" w:hAnsi="Calibri" w:cs="Calibri"/>
+        </w:rPr>
         <w:t xml:space="preserve"> GitHub Project</w:t>
       </w:r>
     </w:p>
@@ -1256,9 +1392,15 @@
             <w:rStyle w:val="Hyperlink"/>
             <w:rFonts w:ascii="Calibri" w:hAnsi="Calibri" w:cs="Calibri"/>
           </w:rPr>
-          <w:t>https://github.com/CrazyUncleBurton/M5Stack-LCD-Testing</w:t>
+          <w:t>https://github.com/CrazyUncleBurton/M5Stack-Core2-LCD-Tutorial.git</w:t>
         </w:r>
       </w:hyperlink>
+      <w:r>
+        <w:rPr>
+          <w:rFonts w:ascii="Calibri" w:hAnsi="Calibri" w:cs="Calibri"/>
+        </w:rPr>
+        <w:t xml:space="preserve"> </w:t>
+      </w:r>
     </w:p>
     <w:p>
       <w:pPr>
@@ -1419,7 +1561,31 @@
         <w:rPr>
           <w:rFonts w:ascii="Calibri" w:hAnsi="Calibri" w:cs="Calibri"/>
         </w:rPr>
-        <w:t xml:space="preserve">\Projects”.  Just highlight Projects, don’t browse into that folder.  </w:t>
+        <w:t xml:space="preserve">\Projects”.  Just highlight </w:t>
+      </w:r>
+      <w:r>
+        <w:rPr>
+          <w:rFonts w:ascii="Calibri" w:hAnsi="Calibri" w:cs="Calibri"/>
+        </w:rPr>
+        <w:t xml:space="preserve">the </w:t>
+      </w:r>
+      <w:r>
+        <w:rPr>
+          <w:rFonts w:ascii="Calibri" w:hAnsi="Calibri" w:cs="Calibri"/>
+        </w:rPr>
+        <w:t>Projects</w:t>
+      </w:r>
+      <w:r>
+        <w:rPr>
+          <w:rFonts w:ascii="Calibri" w:hAnsi="Calibri" w:cs="Calibri"/>
+        </w:rPr>
+        <w:t xml:space="preserve"> folder</w:t>
+      </w:r>
+      <w:r>
+        <w:rPr>
+          <w:rFonts w:ascii="Calibri" w:hAnsi="Calibri" w:cs="Calibri"/>
+        </w:rPr>
+        <w:t xml:space="preserve">, don’t browse into that folder.  </w:t>
       </w:r>
     </w:p>
     <w:p>
@@ -1473,76 +1639,6 @@
         <w:rPr>
           <w:rFonts w:ascii="Calibri" w:hAnsi="Calibri" w:cs="Calibri"/>
         </w:rPr>
-        <w:t>Open the platformio.ini file (root directory of the project).</w:t>
-      </w:r>
-    </w:p>
-    <w:p>
-      <w:pPr>
-        <w:pStyle w:val="ListParagraph"/>
-        <w:numPr>
-          <w:ilvl w:val="0"/>
-          <w:numId w:val="2"/>
-        </w:numPr>
-        <w:rPr>
-          <w:rFonts w:ascii="Calibri" w:hAnsi="Calibri" w:cs="Calibri"/>
-        </w:rPr>
-      </w:pPr>
-      <w:r>
-        <w:rPr>
-          <w:rFonts w:ascii="Calibri" w:hAnsi="Calibri" w:cs="Calibri"/>
-        </w:rPr>
-        <w:t>Enable the “</w:t>
-      </w:r>
-      <w:proofErr w:type="spellStart"/>
-      <w:r>
-        <w:rPr>
-          <w:rFonts w:ascii="Calibri" w:hAnsi="Calibri" w:cs="Calibri"/>
-        </w:rPr>
-        <w:t>default_envs</w:t>
-      </w:r>
-      <w:proofErr w:type="spellEnd"/>
-      <w:r>
-        <w:rPr>
-          <w:rFonts w:ascii="Calibri" w:hAnsi="Calibri" w:cs="Calibri"/>
-        </w:rPr>
-        <w:t xml:space="preserve"> = “ </w:t>
-      </w:r>
-      <w:r>
-        <w:rPr>
-          <w:rFonts w:ascii="Calibri" w:hAnsi="Calibri" w:cs="Calibri"/>
-        </w:rPr>
-        <w:t>line to build the microcontroller you are using, and disable the other “</w:t>
-      </w:r>
-      <w:proofErr w:type="spellStart"/>
-      <w:r>
-        <w:rPr>
-          <w:rFonts w:ascii="Calibri" w:hAnsi="Calibri" w:cs="Calibri"/>
-        </w:rPr>
-        <w:t>default_envs</w:t>
-      </w:r>
-      <w:proofErr w:type="spellEnd"/>
-      <w:r>
-        <w:rPr>
-          <w:rFonts w:ascii="Calibri" w:hAnsi="Calibri" w:cs="Calibri"/>
-        </w:rPr>
-        <w:t xml:space="preserve"> = “ line.</w:t>
-      </w:r>
-    </w:p>
-    <w:p>
-      <w:pPr>
-        <w:pStyle w:val="ListParagraph"/>
-        <w:numPr>
-          <w:ilvl w:val="0"/>
-          <w:numId w:val="2"/>
-        </w:numPr>
-        <w:rPr>
-          <w:rFonts w:ascii="Calibri" w:hAnsi="Calibri" w:cs="Calibri"/>
-        </w:rPr>
-      </w:pPr>
-      <w:r>
-        <w:rPr>
-          <w:rFonts w:ascii="Calibri" w:hAnsi="Calibri" w:cs="Calibri"/>
-        </w:rPr>
         <w:t>Platform IO</w:t>
       </w:r>
       <w:r>
@@ -1568,8 +1664,14 @@
     <w:p>
       <w:pPr>
         <w:pStyle w:val="Heading2"/>
-      </w:pPr>
-      <w:r>
+        <w:rPr>
+          <w:rFonts w:ascii="Calibri" w:hAnsi="Calibri" w:cs="Calibri"/>
+        </w:rPr>
+      </w:pPr>
+      <w:r>
+        <w:rPr>
+          <w:rFonts w:ascii="Calibri" w:hAnsi="Calibri" w:cs="Calibri"/>
+        </w:rPr>
         <w:t>About the Project</w:t>
       </w:r>
     </w:p>
@@ -1627,8 +1729,14 @@
     <w:p>
       <w:pPr>
         <w:pStyle w:val="Heading2"/>
-      </w:pPr>
-      <w:r>
+        <w:rPr>
+          <w:rFonts w:ascii="Calibri" w:hAnsi="Calibri" w:cs="Calibri"/>
+        </w:rPr>
+      </w:pPr>
+      <w:r>
+        <w:rPr>
+          <w:rFonts w:ascii="Calibri" w:hAnsi="Calibri" w:cs="Calibri"/>
+        </w:rPr>
         <w:lastRenderedPageBreak/>
         <w:t>Testing</w:t>
       </w:r>
@@ -1960,7 +2068,13 @@
         <w:rPr>
           <w:rFonts w:ascii="Calibri" w:hAnsi="Calibri" w:cs="Calibri"/>
         </w:rPr>
-        <w:t>When the microcontroller reboots, watch the display.  You should see a one-time splash screen that says M5Stack Core2 AWS and then Sensors Connected!</w:t>
+        <w:t xml:space="preserve">When the microcontroller reboots, watch the display.  You should see a one-time splash screen that says M5Stack Core2 and then </w:t>
+      </w:r>
+      <w:r>
+        <w:rPr>
+          <w:rFonts w:ascii="Calibri" w:hAnsi="Calibri" w:cs="Calibri"/>
+        </w:rPr>
+        <w:t>Starting…</w:t>
       </w:r>
     </w:p>
     <w:p>
@@ -1978,19 +2092,7 @@
         <w:rPr>
           <w:rFonts w:ascii="Calibri" w:hAnsi="Calibri" w:cs="Calibri"/>
         </w:rPr>
-        <w:t xml:space="preserve">After about </w:t>
-      </w:r>
-      <w:r>
-        <w:rPr>
-          <w:rFonts w:ascii="Calibri" w:hAnsi="Calibri" w:cs="Calibri"/>
-        </w:rPr>
-        <w:t>one</w:t>
-      </w:r>
-      <w:r>
-        <w:rPr>
-          <w:rFonts w:ascii="Calibri" w:hAnsi="Calibri" w:cs="Calibri"/>
-        </w:rPr>
-        <w:t xml:space="preserve"> second (a delay inserted to let the user see the splash screen), we see the first update from the sensors.</w:t>
+        <w:t>After about one second (a delay inserted to let the user see the splash screen), we see the first update from the sensors.</w:t>
       </w:r>
     </w:p>
     <w:p>
@@ -2008,33 +2110,36 @@
         <w:rPr>
           <w:rFonts w:ascii="Calibri" w:hAnsi="Calibri" w:cs="Calibri"/>
         </w:rPr>
-        <w:t>One second later</w:t>
-      </w:r>
-      <w:r>
-        <w:rPr>
-          <w:rFonts w:ascii="Calibri" w:hAnsi="Calibri" w:cs="Calibri"/>
-        </w:rPr>
-        <w:t xml:space="preserve"> (again, to let people read the screen), it refreshes the data and updates the screen.</w:t>
-      </w:r>
-    </w:p>
-    <w:p>
-      <w:pPr>
-        <w:rPr>
-          <w:rFonts w:asciiTheme="majorHAnsi" w:eastAsiaTheme="majorEastAsia" w:hAnsiTheme="majorHAnsi" w:cstheme="majorBidi"/>
+        <w:t>One second later (again, to let people read the screen), it refreshes the data and updates the screen.</w:t>
+      </w:r>
+    </w:p>
+    <w:p>
+      <w:pPr>
+        <w:rPr>
+          <w:rFonts w:ascii="Calibri" w:eastAsiaTheme="majorEastAsia" w:hAnsi="Calibri" w:cs="Calibri"/>
           <w:color w:val="0F4761" w:themeColor="accent1" w:themeShade="BF"/>
           <w:sz w:val="32"/>
           <w:szCs w:val="32"/>
         </w:rPr>
       </w:pPr>
       <w:r>
+        <w:rPr>
+          <w:rFonts w:ascii="Calibri" w:hAnsi="Calibri" w:cs="Calibri"/>
+        </w:rPr>
         <w:br w:type="page"/>
       </w:r>
     </w:p>
     <w:p>
       <w:pPr>
         <w:pStyle w:val="Heading2"/>
-      </w:pPr>
-      <w:r>
+        <w:rPr>
+          <w:rFonts w:ascii="Calibri" w:hAnsi="Calibri" w:cs="Calibri"/>
+        </w:rPr>
+      </w:pPr>
+      <w:r>
+        <w:rPr>
+          <w:rFonts w:ascii="Calibri" w:hAnsi="Calibri" w:cs="Calibri"/>
+        </w:rPr>
         <w:lastRenderedPageBreak/>
         <w:t>Program Explanation</w:t>
       </w:r>
@@ -2229,7 +2334,7 @@
         <w:rPr>
           <w:rFonts w:ascii="Calibri" w:hAnsi="Calibri" w:cs="Calibri"/>
         </w:rPr>
-        <w:t>These  names instantiate the sensor libraries with the names SHT3X and QMP6988:</w:t>
+        <w:t>These names instantiate the sensor libraries with the names SHT3X and QMP6988:</w:t>
       </w:r>
     </w:p>
     <w:p>
@@ -2858,14 +2963,6 @@
           <w:bCs/>
         </w:rPr>
       </w:pPr>
-      <w:r>
-        <w:rPr>
-          <w:rFonts w:ascii="Calibri" w:hAnsi="Calibri" w:cs="Calibri"/>
-          <w:b/>
-          <w:bCs/>
-        </w:rPr>
-        <w:t xml:space="preserve">  </w:t>
-      </w:r>
       <w:proofErr w:type="spellStart"/>
       <w:r>
         <w:rPr>
@@ -2893,14 +2990,6 @@
           <w:bCs/>
         </w:rPr>
       </w:pPr>
-      <w:r>
-        <w:rPr>
-          <w:rFonts w:ascii="Calibri" w:hAnsi="Calibri" w:cs="Calibri"/>
-          <w:b/>
-          <w:bCs/>
-        </w:rPr>
-        <w:t xml:space="preserve">  </w:t>
-      </w:r>
       <w:proofErr w:type="spellStart"/>
       <w:r>
         <w:rPr>
@@ -2970,11 +3059,15 @@
       <w:pPr>
         <w:rPr>
           <w:rFonts w:ascii="Calibri" w:hAnsi="Calibri" w:cs="Calibri"/>
-        </w:rPr>
-      </w:pPr>
-      <w:r>
-        <w:rPr>
-          <w:rFonts w:ascii="Calibri" w:hAnsi="Calibri" w:cs="Calibri"/>
+          <w:b/>
+          <w:bCs/>
+        </w:rPr>
+      </w:pPr>
+      <w:r>
+        <w:rPr>
+          <w:rFonts w:ascii="Calibri" w:hAnsi="Calibri" w:cs="Calibri"/>
+          <w:b/>
+          <w:bCs/>
         </w:rPr>
         <w:t>if ((</w:t>
       </w:r>
@@ -2982,6 +3075,8 @@
       <w:r>
         <w:rPr>
           <w:rFonts w:ascii="Calibri" w:hAnsi="Calibri" w:cs="Calibri"/>
+          <w:b/>
+          <w:bCs/>
         </w:rPr>
         <w:t>shtPresent</w:t>
       </w:r>
@@ -2989,6 +3084,8 @@
       <w:r>
         <w:rPr>
           <w:rFonts w:ascii="Calibri" w:hAnsi="Calibri" w:cs="Calibri"/>
+          <w:b/>
+          <w:bCs/>
         </w:rPr>
         <w:t>)&amp;&amp;(</w:t>
       </w:r>
@@ -2996,6 +3093,8 @@
       <w:r>
         <w:rPr>
           <w:rFonts w:ascii="Calibri" w:hAnsi="Calibri" w:cs="Calibri"/>
+          <w:b/>
+          <w:bCs/>
         </w:rPr>
         <w:t>qmpPresent</w:t>
       </w:r>
@@ -3003,6 +3102,8 @@
       <w:r>
         <w:rPr>
           <w:rFonts w:ascii="Calibri" w:hAnsi="Calibri" w:cs="Calibri"/>
+          <w:b/>
+          <w:bCs/>
         </w:rPr>
         <w:t>)) {</w:t>
       </w:r>
@@ -3112,7 +3213,23 @@
           <w:b/>
           <w:bCs/>
         </w:rPr>
-        <w:t xml:space="preserve">("Temp 1: %.1f%sF", </w:t>
+        <w:t>("Temp 1: %.</w:t>
+      </w:r>
+      <w:r>
+        <w:rPr>
+          <w:rFonts w:ascii="Calibri" w:hAnsi="Calibri" w:cs="Calibri"/>
+          <w:b/>
+          <w:bCs/>
+        </w:rPr>
+        <w:t>2</w:t>
+      </w:r>
+      <w:r>
+        <w:rPr>
+          <w:rFonts w:ascii="Calibri" w:hAnsi="Calibri" w:cs="Calibri"/>
+          <w:b/>
+          <w:bCs/>
+        </w:rPr>
+        <w:t xml:space="preserve">%sF", </w:t>
       </w:r>
       <w:proofErr w:type="spellStart"/>
       <w:r>
@@ -3162,13 +3279,25 @@
           <w:rFonts w:ascii="Calibri" w:hAnsi="Calibri" w:cs="Calibri"/>
         </w:rPr>
         <w:lastRenderedPageBreak/>
-        <w:t>This will print some formatted text, in this case “Temp: “.  Then it prints the contents of the variable temp, which contains the value of the temperature measured from the SHT3X sensor.  The “%.</w:t>
-      </w:r>
-      <w:r>
-        <w:rPr>
-          <w:rFonts w:ascii="Calibri" w:hAnsi="Calibri" w:cs="Calibri"/>
-        </w:rPr>
-        <w:t>1</w:t>
+        <w:t>This will print some formatted text, in this case “Temp</w:t>
+      </w:r>
+      <w:r>
+        <w:rPr>
+          <w:rFonts w:ascii="Calibri" w:hAnsi="Calibri" w:cs="Calibri"/>
+        </w:rPr>
+        <w:t xml:space="preserve"> 1</w:t>
+      </w:r>
+      <w:r>
+        <w:rPr>
+          <w:rFonts w:ascii="Calibri" w:hAnsi="Calibri" w:cs="Calibri"/>
+        </w:rPr>
+        <w:t>: “.  Then it prints the contents of the variable temp, which contains the value of the temperature measured from the SHT3X sensor.  The “%.</w:t>
+      </w:r>
+      <w:r>
+        <w:rPr>
+          <w:rFonts w:ascii="Calibri" w:hAnsi="Calibri" w:cs="Calibri"/>
+        </w:rPr>
+        <w:t>2</w:t>
       </w:r>
       <w:r>
         <w:rPr>
@@ -3180,31 +3309,25 @@
         <w:rPr>
           <w:rFonts w:ascii="Calibri" w:hAnsi="Calibri" w:cs="Calibri"/>
         </w:rPr>
-        <w:t>one</w:t>
-      </w:r>
-      <w:r>
-        <w:rPr>
-          <w:rFonts w:ascii="Calibri" w:hAnsi="Calibri" w:cs="Calibri"/>
-        </w:rPr>
-        <w:t xml:space="preserve"> digit to the right of the decimal.  Then it prints the units, “</w:t>
-      </w:r>
-      <w:r>
-        <w:rPr>
-          <w:rFonts w:ascii="Calibri" w:hAnsi="Calibri" w:cs="Calibri" w:hint="cs"/>
-        </w:rPr>
-        <w:t>°</w:t>
-      </w:r>
-      <w:r>
-        <w:rPr>
-          <w:rFonts w:ascii="Calibri" w:hAnsi="Calibri" w:cs="Calibri"/>
-        </w:rPr>
-        <w:t>F”</w:t>
-      </w:r>
-      <w:r>
-        <w:rPr>
-          <w:rFonts w:ascii="Calibri" w:hAnsi="Calibri" w:cs="Calibri"/>
-        </w:rPr>
-        <w:t>.</w:t>
+        <w:t>two</w:t>
+      </w:r>
+      <w:r>
+        <w:rPr>
+          <w:rFonts w:ascii="Calibri" w:hAnsi="Calibri" w:cs="Calibri"/>
+        </w:rPr>
+        <w:t xml:space="preserve"> digit</w:t>
+      </w:r>
+      <w:r>
+        <w:rPr>
+          <w:rFonts w:ascii="Calibri" w:hAnsi="Calibri" w:cs="Calibri"/>
+        </w:rPr>
+        <w:t>s</w:t>
+      </w:r>
+      <w:r>
+        <w:rPr>
+          <w:rFonts w:ascii="Calibri" w:hAnsi="Calibri" w:cs="Calibri"/>
+        </w:rPr>
+        <w:t xml:space="preserve"> to the right of the decimal.  Then it prints the units, “°F”.</w:t>
       </w:r>
     </w:p>
     <w:p>
@@ -3281,19 +3404,7 @@
         <w:rPr>
           <w:rFonts w:ascii="Calibri" w:hAnsi="Calibri" w:cs="Calibri"/>
         </w:rPr>
-        <w:t>This pattern repeats for the five lines of data to be displayed.</w:t>
-      </w:r>
-      <w:r>
-        <w:rPr>
-          <w:rFonts w:ascii="Calibri" w:hAnsi="Calibri" w:cs="Calibri"/>
-        </w:rPr>
-        <w:t xml:space="preserve">  </w:t>
-      </w:r>
-      <w:r>
-        <w:rPr>
-          <w:rFonts w:ascii="Calibri" w:hAnsi="Calibri" w:cs="Calibri"/>
-        </w:rPr>
-        <w:t>We added some more lines to print the other variables that the sensor library created and updated for us, but they’re not really different from what we did above, except for this line:</w:t>
+        <w:t>This pattern repeats for the five lines of data to be displayed.  We added some more lines to print the other variables that the sensor library created and updated for us, but they’re not really different from what we did above, except for this line:</w:t>
       </w:r>
     </w:p>
     <w:p>
@@ -3328,7 +3439,7 @@
           <w:b/>
           <w:bCs/>
         </w:rPr>
-        <w:t>1</w:t>
+        <w:t>2</w:t>
       </w:r>
       <w:r>
         <w:rPr>
@@ -3405,7 +3516,7 @@
         <w:rPr>
           <w:rFonts w:ascii="Calibri" w:hAnsi="Calibri" w:cs="Calibri"/>
         </w:rPr>
-        <w:t>1</w:t>
+        <w:t>2</w:t>
       </w:r>
       <w:r>
         <w:rPr>
@@ -3417,37 +3528,25 @@
         <w:rPr>
           <w:rFonts w:ascii="Calibri" w:hAnsi="Calibri" w:cs="Calibri"/>
         </w:rPr>
-        <w:t>one</w:t>
-      </w:r>
-      <w:r>
-        <w:rPr>
-          <w:rFonts w:ascii="Calibri" w:hAnsi="Calibri" w:cs="Calibri"/>
-        </w:rPr>
-        <w:t xml:space="preserve"> digit to the right of the decimal.  Then it prints the units, “</w:t>
-      </w:r>
-      <w:r>
-        <w:rPr>
-          <w:rFonts w:ascii="Calibri" w:hAnsi="Calibri" w:cs="Calibri" w:hint="cs"/>
-        </w:rPr>
-        <w:t>°</w:t>
-      </w:r>
-      <w:r>
-        <w:rPr>
-          <w:rFonts w:ascii="Calibri" w:hAnsi="Calibri" w:cs="Calibri"/>
-        </w:rPr>
-        <w:t>F”</w:t>
-      </w:r>
-      <w:r>
-        <w:rPr>
-          <w:rFonts w:ascii="Calibri" w:hAnsi="Calibri" w:cs="Calibri"/>
-        </w:rPr>
-        <w:t xml:space="preserve">.  </w:t>
-      </w:r>
-      <w:r>
-        <w:rPr>
-          <w:rFonts w:ascii="Calibri" w:hAnsi="Calibri" w:cs="Calibri"/>
-        </w:rPr>
-        <w:t xml:space="preserve">The “%%” part is doubled because </w:t>
+        <w:t>two</w:t>
+      </w:r>
+      <w:r>
+        <w:rPr>
+          <w:rFonts w:ascii="Calibri" w:hAnsi="Calibri" w:cs="Calibri"/>
+        </w:rPr>
+        <w:t xml:space="preserve"> digit</w:t>
+      </w:r>
+      <w:r>
+        <w:rPr>
+          <w:rFonts w:ascii="Calibri" w:hAnsi="Calibri" w:cs="Calibri"/>
+        </w:rPr>
+        <w:t>s</w:t>
+      </w:r>
+      <w:r>
+        <w:rPr>
+          <w:rFonts w:ascii="Calibri" w:hAnsi="Calibri" w:cs="Calibri"/>
+        </w:rPr>
+        <w:t xml:space="preserve"> to the right of the decimal.  Then it prints the units, “°F”.  The “%%” part is doubled because </w:t>
       </w:r>
       <w:proofErr w:type="spellStart"/>
       <w:r>
@@ -3475,13 +3574,7 @@
         <w:rPr>
           <w:rFonts w:ascii="Calibri" w:hAnsi="Calibri" w:cs="Calibri"/>
         </w:rPr>
-        <w:t xml:space="preserve"> we mean to print a literal % sign here.</w:t>
-      </w:r>
-      <w:r>
-        <w:rPr>
-          <w:rFonts w:ascii="Calibri" w:hAnsi="Calibri" w:cs="Calibri"/>
-        </w:rPr>
-        <w:t xml:space="preserve">  </w:t>
+        <w:t xml:space="preserve"> we mean to print a literal % sign here.  </w:t>
       </w:r>
     </w:p>
     <w:p>
@@ -3516,7 +3609,56 @@
         <w:rPr>
           <w:rFonts w:ascii="Calibri" w:hAnsi="Calibri" w:cs="Calibri"/>
         </w:rPr>
-        <w:t>This line moves the screen we created on the canvas above to the LCD all at once</w:t>
+        <w:t>This line moves the screen we created on the canvas above to the LCD all at once:</w:t>
+      </w:r>
+    </w:p>
+    <w:p>
+      <w:pPr>
+        <w:rPr>
+          <w:rFonts w:ascii="Calibri" w:hAnsi="Calibri" w:cs="Calibri"/>
+          <w:b/>
+          <w:bCs/>
+        </w:rPr>
+      </w:pPr>
+      <w:proofErr w:type="spellStart"/>
+      <w:r>
+        <w:rPr>
+          <w:rFonts w:ascii="Calibri" w:hAnsi="Calibri" w:cs="Calibri"/>
+          <w:b/>
+          <w:bCs/>
+        </w:rPr>
+        <w:t>canvas.pushSprite</w:t>
+      </w:r>
+      <w:proofErr w:type="spellEnd"/>
+      <w:r>
+        <w:rPr>
+          <w:rFonts w:ascii="Calibri" w:hAnsi="Calibri" w:cs="Calibri"/>
+          <w:b/>
+          <w:bCs/>
+        </w:rPr>
+        <w:t>(0, 0);</w:t>
+      </w:r>
+    </w:p>
+    <w:p>
+      <w:pPr>
+        <w:rPr>
+          <w:rFonts w:ascii="Calibri" w:hAnsi="Calibri" w:cs="Calibri"/>
+          <w:b/>
+          <w:bCs/>
+        </w:rPr>
+      </w:pPr>
+    </w:p>
+    <w:p>
+      <w:pPr>
+        <w:rPr>
+          <w:rFonts w:ascii="Calibri" w:hAnsi="Calibri" w:cs="Calibri"/>
+        </w:rPr>
+      </w:pPr>
+      <w:r>
+        <w:rPr>
+          <w:rFonts w:ascii="Calibri" w:hAnsi="Calibri" w:cs="Calibri"/>
+        </w:rPr>
+        <w:t>The setup function runs once at microcontroller power-up and restart</w:t>
       </w:r>
       <w:r>
         <w:rPr>
@@ -3529,6 +3671,694 @@
       <w:pPr>
         <w:rPr>
           <w:rFonts w:ascii="Calibri" w:hAnsi="Calibri" w:cs="Calibri"/>
+        </w:rPr>
+      </w:pPr>
+    </w:p>
+    <w:p>
+      <w:pPr>
+        <w:rPr>
+          <w:rFonts w:ascii="Calibri" w:hAnsi="Calibri" w:cs="Calibri"/>
+        </w:rPr>
+      </w:pPr>
+      <w:r>
+        <w:rPr>
+          <w:rFonts w:ascii="Calibri" w:hAnsi="Calibri" w:cs="Calibri"/>
+        </w:rPr>
+        <w:t>These lines start the M5Unified library which supports the microcontroller:</w:t>
+      </w:r>
+    </w:p>
+    <w:p>
+      <w:pPr>
+        <w:rPr>
+          <w:rFonts w:ascii="Calibri" w:hAnsi="Calibri" w:cs="Calibri"/>
+          <w:b/>
+          <w:bCs/>
+        </w:rPr>
+      </w:pPr>
+      <w:r>
+        <w:rPr>
+          <w:rFonts w:ascii="Calibri" w:hAnsi="Calibri" w:cs="Calibri"/>
+          <w:b/>
+          <w:bCs/>
+        </w:rPr>
+        <w:t xml:space="preserve">auto </w:t>
+      </w:r>
+      <w:proofErr w:type="spellStart"/>
+      <w:r>
+        <w:rPr>
+          <w:rFonts w:ascii="Calibri" w:hAnsi="Calibri" w:cs="Calibri"/>
+          <w:b/>
+          <w:bCs/>
+        </w:rPr>
+        <w:t>cfg</w:t>
+      </w:r>
+      <w:proofErr w:type="spellEnd"/>
+      <w:r>
+        <w:rPr>
+          <w:rFonts w:ascii="Calibri" w:hAnsi="Calibri" w:cs="Calibri"/>
+          <w:b/>
+          <w:bCs/>
+        </w:rPr>
+        <w:t xml:space="preserve"> = M5.config();</w:t>
+      </w:r>
+    </w:p>
+    <w:p>
+      <w:pPr>
+        <w:rPr>
+          <w:rFonts w:ascii="Calibri" w:hAnsi="Calibri" w:cs="Calibri"/>
+          <w:b/>
+          <w:bCs/>
+        </w:rPr>
+      </w:pPr>
+      <w:r>
+        <w:rPr>
+          <w:rFonts w:ascii="Calibri" w:hAnsi="Calibri" w:cs="Calibri"/>
+          <w:b/>
+          <w:bCs/>
+        </w:rPr>
+        <w:t>M5.begin(</w:t>
+      </w:r>
+      <w:proofErr w:type="spellStart"/>
+      <w:r>
+        <w:rPr>
+          <w:rFonts w:ascii="Calibri" w:hAnsi="Calibri" w:cs="Calibri"/>
+          <w:b/>
+          <w:bCs/>
+        </w:rPr>
+        <w:t>cfg</w:t>
+      </w:r>
+      <w:proofErr w:type="spellEnd"/>
+      <w:r>
+        <w:rPr>
+          <w:rFonts w:ascii="Calibri" w:hAnsi="Calibri" w:cs="Calibri"/>
+          <w:b/>
+          <w:bCs/>
+        </w:rPr>
+        <w:t>);</w:t>
+      </w:r>
+    </w:p>
+    <w:p>
+      <w:pPr>
+        <w:rPr>
+          <w:rFonts w:ascii="Calibri" w:hAnsi="Calibri" w:cs="Calibri"/>
+        </w:rPr>
+      </w:pPr>
+      <w:r>
+        <w:rPr>
+          <w:rFonts w:ascii="Calibri" w:hAnsi="Calibri" w:cs="Calibri"/>
+        </w:rPr>
+        <w:t>This line starts the Arduino I2C service for Wire1, which is the first alternate I2C bus:</w:t>
+      </w:r>
+    </w:p>
+    <w:p>
+      <w:pPr>
+        <w:rPr>
+          <w:rFonts w:ascii="Calibri" w:hAnsi="Calibri" w:cs="Calibri"/>
+          <w:b/>
+          <w:bCs/>
+        </w:rPr>
+      </w:pPr>
+      <w:r>
+        <w:rPr>
+          <w:rFonts w:ascii="Calibri" w:hAnsi="Calibri" w:cs="Calibri"/>
+          <w:b/>
+          <w:bCs/>
+        </w:rPr>
+        <w:t>Wire1.begin(i2cSdaPin, i2cSclPin);</w:t>
+      </w:r>
+    </w:p>
+    <w:p>
+      <w:pPr>
+        <w:rPr>
+          <w:rFonts w:ascii="Calibri" w:hAnsi="Calibri" w:cs="Calibri"/>
+          <w:b/>
+          <w:bCs/>
+        </w:rPr>
+      </w:pPr>
+    </w:p>
+    <w:p>
+      <w:pPr>
+        <w:rPr>
+          <w:rFonts w:ascii="Calibri" w:hAnsi="Calibri" w:cs="Calibri"/>
+        </w:rPr>
+      </w:pPr>
+      <w:r>
+        <w:rPr>
+          <w:rFonts w:ascii="Calibri" w:hAnsi="Calibri" w:cs="Calibri"/>
+        </w:rPr>
+        <w:t>These lines configure the display and canvas:</w:t>
+      </w:r>
+    </w:p>
+    <w:p>
+      <w:pPr>
+        <w:rPr>
+          <w:rFonts w:ascii="Calibri" w:hAnsi="Calibri" w:cs="Calibri"/>
+        </w:rPr>
+      </w:pPr>
+      <w:proofErr w:type="spellStart"/>
+      <w:r>
+        <w:rPr>
+          <w:rFonts w:ascii="Calibri" w:hAnsi="Calibri" w:cs="Calibri"/>
+          <w:b/>
+          <w:bCs/>
+        </w:rPr>
+        <w:t>display.setRotation</w:t>
+      </w:r>
+      <w:proofErr w:type="spellEnd"/>
+      <w:r>
+        <w:rPr>
+          <w:rFonts w:ascii="Calibri" w:hAnsi="Calibri" w:cs="Calibri"/>
+          <w:b/>
+          <w:bCs/>
+        </w:rPr>
+        <w:t xml:space="preserve">(1); </w:t>
+      </w:r>
+      <w:r>
+        <w:rPr>
+          <w:rFonts w:ascii="Calibri" w:hAnsi="Calibri" w:cs="Calibri"/>
+          <w:b/>
+          <w:bCs/>
+        </w:rPr>
+        <w:t xml:space="preserve"> </w:t>
+      </w:r>
+      <w:r>
+        <w:rPr>
+          <w:rFonts w:ascii="Calibri" w:hAnsi="Calibri" w:cs="Calibri"/>
+        </w:rPr>
+        <w:t xml:space="preserve"> - This sets which way is up on the LCD.</w:t>
+      </w:r>
+    </w:p>
+    <w:p>
+      <w:pPr>
+        <w:rPr>
+          <w:rFonts w:ascii="Calibri" w:hAnsi="Calibri" w:cs="Calibri"/>
+        </w:rPr>
+      </w:pPr>
+      <w:proofErr w:type="spellStart"/>
+      <w:r>
+        <w:rPr>
+          <w:rFonts w:ascii="Calibri" w:hAnsi="Calibri" w:cs="Calibri"/>
+          <w:b/>
+          <w:bCs/>
+        </w:rPr>
+        <w:t>canvas.setColorDepth</w:t>
+      </w:r>
+      <w:proofErr w:type="spellEnd"/>
+      <w:r>
+        <w:rPr>
+          <w:rFonts w:ascii="Calibri" w:hAnsi="Calibri" w:cs="Calibri"/>
+          <w:b/>
+          <w:bCs/>
+        </w:rPr>
+        <w:t>(16);</w:t>
+      </w:r>
+      <w:r>
+        <w:rPr>
+          <w:rFonts w:ascii="Calibri" w:hAnsi="Calibri" w:cs="Calibri"/>
+          <w:b/>
+          <w:bCs/>
+        </w:rPr>
+        <w:t xml:space="preserve"> </w:t>
+      </w:r>
+      <w:r>
+        <w:rPr>
+          <w:rFonts w:ascii="Calibri" w:hAnsi="Calibri" w:cs="Calibri"/>
+        </w:rPr>
+        <w:t>- This sets the number of bits of color info on the LCD.  This is RGB565 – 5 bits of Red, 6 bits of Green, and five bits of Blue.</w:t>
+      </w:r>
+    </w:p>
+    <w:p>
+      <w:pPr>
+        <w:rPr>
+          <w:rFonts w:ascii="Calibri" w:hAnsi="Calibri" w:cs="Calibri"/>
+        </w:rPr>
+      </w:pPr>
+      <w:proofErr w:type="spellStart"/>
+      <w:r>
+        <w:rPr>
+          <w:rFonts w:ascii="Calibri" w:hAnsi="Calibri" w:cs="Calibri"/>
+          <w:b/>
+          <w:bCs/>
+        </w:rPr>
+        <w:t>canvas.createSprite</w:t>
+      </w:r>
+      <w:proofErr w:type="spellEnd"/>
+      <w:r>
+        <w:rPr>
+          <w:rFonts w:ascii="Calibri" w:hAnsi="Calibri" w:cs="Calibri"/>
+          <w:b/>
+          <w:bCs/>
+        </w:rPr>
+        <w:t>(</w:t>
+      </w:r>
+      <w:proofErr w:type="spellStart"/>
+      <w:r>
+        <w:rPr>
+          <w:rFonts w:ascii="Calibri" w:hAnsi="Calibri" w:cs="Calibri"/>
+          <w:b/>
+          <w:bCs/>
+        </w:rPr>
+        <w:t>display.width</w:t>
+      </w:r>
+      <w:proofErr w:type="spellEnd"/>
+      <w:r>
+        <w:rPr>
+          <w:rFonts w:ascii="Calibri" w:hAnsi="Calibri" w:cs="Calibri"/>
+          <w:b/>
+          <w:bCs/>
+        </w:rPr>
+        <w:t xml:space="preserve">(), </w:t>
+      </w:r>
+      <w:proofErr w:type="spellStart"/>
+      <w:r>
+        <w:rPr>
+          <w:rFonts w:ascii="Calibri" w:hAnsi="Calibri" w:cs="Calibri"/>
+          <w:b/>
+          <w:bCs/>
+        </w:rPr>
+        <w:t>display.height</w:t>
+      </w:r>
+      <w:proofErr w:type="spellEnd"/>
+      <w:r>
+        <w:rPr>
+          <w:rFonts w:ascii="Calibri" w:hAnsi="Calibri" w:cs="Calibri"/>
+          <w:b/>
+          <w:bCs/>
+        </w:rPr>
+        <w:t>());</w:t>
+      </w:r>
+      <w:r>
+        <w:rPr>
+          <w:rFonts w:ascii="Calibri" w:hAnsi="Calibri" w:cs="Calibri"/>
+          <w:b/>
+          <w:bCs/>
+        </w:rPr>
+        <w:t xml:space="preserve"> - </w:t>
+      </w:r>
+      <w:r>
+        <w:rPr>
+          <w:rFonts w:ascii="Calibri" w:hAnsi="Calibri" w:cs="Calibri"/>
+        </w:rPr>
+        <w:t>These lines create the canvas, which is the background area where we build the screen. It won’t be displayed until later.</w:t>
+      </w:r>
+    </w:p>
+    <w:p>
+      <w:pPr>
+        <w:rPr>
+          <w:rFonts w:ascii="Calibri" w:hAnsi="Calibri" w:cs="Calibri"/>
+        </w:rPr>
+      </w:pPr>
+      <w:proofErr w:type="spellStart"/>
+      <w:r>
+        <w:rPr>
+          <w:rFonts w:ascii="Calibri" w:hAnsi="Calibri" w:cs="Calibri"/>
+          <w:b/>
+          <w:bCs/>
+        </w:rPr>
+        <w:t>canvas.setTextColor</w:t>
+      </w:r>
+      <w:proofErr w:type="spellEnd"/>
+      <w:r>
+        <w:rPr>
+          <w:rFonts w:ascii="Calibri" w:hAnsi="Calibri" w:cs="Calibri"/>
+          <w:b/>
+          <w:bCs/>
+        </w:rPr>
+        <w:t>(TFT_WHITE, TFT_BLACK);</w:t>
+      </w:r>
+      <w:r>
+        <w:rPr>
+          <w:rFonts w:ascii="Calibri" w:hAnsi="Calibri" w:cs="Calibri"/>
+          <w:b/>
+          <w:bCs/>
+        </w:rPr>
+        <w:t xml:space="preserve"> </w:t>
+      </w:r>
+      <w:r>
+        <w:rPr>
+          <w:rFonts w:ascii="Calibri" w:hAnsi="Calibri" w:cs="Calibri"/>
+        </w:rPr>
+        <w:t>- This sets text color to white, and black background color to white.</w:t>
+      </w:r>
+    </w:p>
+    <w:p>
+      <w:pPr>
+        <w:rPr>
+          <w:rFonts w:ascii="Calibri" w:hAnsi="Calibri" w:cs="Calibri"/>
+          <w:b/>
+          <w:bCs/>
+        </w:rPr>
+      </w:pPr>
+      <w:proofErr w:type="spellStart"/>
+      <w:r>
+        <w:rPr>
+          <w:rFonts w:ascii="Calibri" w:hAnsi="Calibri" w:cs="Calibri"/>
+          <w:b/>
+          <w:bCs/>
+        </w:rPr>
+        <w:t>canvas.setFont</w:t>
+      </w:r>
+      <w:proofErr w:type="spellEnd"/>
+      <w:r>
+        <w:rPr>
+          <w:rFonts w:ascii="Calibri" w:hAnsi="Calibri" w:cs="Calibri"/>
+          <w:b/>
+          <w:bCs/>
+        </w:rPr>
+        <w:t>(&amp;fonts::efontJA_16_b);</w:t>
+      </w:r>
+      <w:r>
+        <w:rPr>
+          <w:rFonts w:ascii="Calibri" w:hAnsi="Calibri" w:cs="Calibri"/>
+          <w:b/>
+          <w:bCs/>
+        </w:rPr>
+        <w:t xml:space="preserve"> </w:t>
+      </w:r>
+      <w:r>
+        <w:rPr>
+          <w:rFonts w:ascii="Calibri" w:hAnsi="Calibri" w:cs="Calibri"/>
+        </w:rPr>
+        <w:t>- This is a built-in font that supports Unicode symbols</w:t>
+      </w:r>
+    </w:p>
+    <w:p>
+      <w:pPr>
+        <w:rPr>
+          <w:rFonts w:ascii="Calibri" w:hAnsi="Calibri" w:cs="Calibri"/>
+          <w:b/>
+          <w:bCs/>
+        </w:rPr>
+      </w:pPr>
+      <w:proofErr w:type="spellStart"/>
+      <w:r>
+        <w:rPr>
+          <w:rFonts w:ascii="Calibri" w:hAnsi="Calibri" w:cs="Calibri"/>
+          <w:b/>
+          <w:bCs/>
+        </w:rPr>
+        <w:t>canvas.setTextSize</w:t>
+      </w:r>
+      <w:proofErr w:type="spellEnd"/>
+      <w:r>
+        <w:rPr>
+          <w:rFonts w:ascii="Calibri" w:hAnsi="Calibri" w:cs="Calibri"/>
+          <w:b/>
+          <w:bCs/>
+        </w:rPr>
+        <w:t>(</w:t>
+      </w:r>
+      <w:proofErr w:type="spellStart"/>
+      <w:r>
+        <w:rPr>
+          <w:rFonts w:ascii="Calibri" w:hAnsi="Calibri" w:cs="Calibri"/>
+          <w:b/>
+          <w:bCs/>
+        </w:rPr>
+        <w:t>textSize</w:t>
+      </w:r>
+      <w:proofErr w:type="spellEnd"/>
+      <w:r>
+        <w:rPr>
+          <w:rFonts w:ascii="Calibri" w:hAnsi="Calibri" w:cs="Calibri"/>
+          <w:b/>
+          <w:bCs/>
+        </w:rPr>
+        <w:t>);</w:t>
+      </w:r>
+      <w:r>
+        <w:rPr>
+          <w:rFonts w:ascii="Calibri" w:hAnsi="Calibri" w:cs="Calibri"/>
+          <w:b/>
+          <w:bCs/>
+        </w:rPr>
+        <w:t xml:space="preserve"> </w:t>
+      </w:r>
+      <w:r>
+        <w:rPr>
+          <w:rFonts w:ascii="Calibri" w:hAnsi="Calibri" w:cs="Calibri"/>
+        </w:rPr>
+        <w:t>- This sets the size of text we are printing to the screen.</w:t>
+      </w:r>
+    </w:p>
+    <w:p>
+      <w:pPr>
+        <w:rPr>
+          <w:rFonts w:ascii="Calibri" w:hAnsi="Calibri" w:cs="Calibri"/>
+          <w:b/>
+          <w:bCs/>
+        </w:rPr>
+      </w:pPr>
+      <w:proofErr w:type="spellStart"/>
+      <w:r>
+        <w:rPr>
+          <w:rFonts w:ascii="Calibri" w:hAnsi="Calibri" w:cs="Calibri"/>
+          <w:b/>
+          <w:bCs/>
+        </w:rPr>
+        <w:t>canvas.setTextWrap</w:t>
+      </w:r>
+      <w:proofErr w:type="spellEnd"/>
+      <w:r>
+        <w:rPr>
+          <w:rFonts w:ascii="Calibri" w:hAnsi="Calibri" w:cs="Calibri"/>
+          <w:b/>
+          <w:bCs/>
+        </w:rPr>
+        <w:t>(false, false);</w:t>
+      </w:r>
+      <w:r>
+        <w:rPr>
+          <w:rFonts w:ascii="Calibri" w:hAnsi="Calibri" w:cs="Calibri"/>
+          <w:b/>
+          <w:bCs/>
+        </w:rPr>
+        <w:t xml:space="preserve"> </w:t>
+      </w:r>
+      <w:r>
+        <w:rPr>
+          <w:rFonts w:ascii="Calibri" w:hAnsi="Calibri" w:cs="Calibri"/>
+        </w:rPr>
+        <w:t>- This says not to wrap the text if it prints off the end of the line</w:t>
+      </w:r>
+    </w:p>
+    <w:p>
+      <w:pPr>
+        <w:rPr>
+          <w:rFonts w:ascii="Calibri" w:hAnsi="Calibri" w:cs="Calibri"/>
+          <w:b/>
+          <w:bCs/>
+        </w:rPr>
+      </w:pPr>
+    </w:p>
+    <w:p>
+      <w:pPr>
+        <w:rPr>
+          <w:rFonts w:ascii="Calibri" w:hAnsi="Calibri" w:cs="Calibri"/>
+        </w:rPr>
+      </w:pPr>
+      <w:r>
+        <w:rPr>
+          <w:rFonts w:ascii="Calibri" w:hAnsi="Calibri" w:cs="Calibri"/>
+        </w:rPr>
+        <w:t>These lines draw the initial splash screen:</w:t>
+      </w:r>
+    </w:p>
+    <w:p>
+      <w:pPr>
+        <w:rPr>
+          <w:rFonts w:ascii="Calibri" w:hAnsi="Calibri" w:cs="Calibri"/>
+        </w:rPr>
+      </w:pPr>
+      <w:proofErr w:type="spellStart"/>
+      <w:r>
+        <w:rPr>
+          <w:rFonts w:ascii="Calibri" w:hAnsi="Calibri" w:cs="Calibri"/>
+          <w:b/>
+          <w:bCs/>
+        </w:rPr>
+        <w:t>canvas.fillScreen</w:t>
+      </w:r>
+      <w:proofErr w:type="spellEnd"/>
+      <w:r>
+        <w:rPr>
+          <w:rFonts w:ascii="Calibri" w:hAnsi="Calibri" w:cs="Calibri"/>
+          <w:b/>
+          <w:bCs/>
+        </w:rPr>
+        <w:t>(TFT_BLACK);</w:t>
+      </w:r>
+      <w:r>
+        <w:rPr>
+          <w:rFonts w:ascii="Calibri" w:hAnsi="Calibri" w:cs="Calibri"/>
+          <w:b/>
+          <w:bCs/>
+        </w:rPr>
+        <w:t xml:space="preserve"> </w:t>
+      </w:r>
+      <w:r>
+        <w:rPr>
+          <w:rFonts w:ascii="Calibri" w:hAnsi="Calibri" w:cs="Calibri"/>
+        </w:rPr>
+        <w:t>- Clears the screen</w:t>
+      </w:r>
+    </w:p>
+    <w:p>
+      <w:pPr>
+        <w:rPr>
+          <w:rFonts w:ascii="Calibri" w:hAnsi="Calibri" w:cs="Calibri"/>
+          <w:b/>
+          <w:bCs/>
+        </w:rPr>
+      </w:pPr>
+      <w:proofErr w:type="spellStart"/>
+      <w:r>
+        <w:rPr>
+          <w:rFonts w:ascii="Calibri" w:hAnsi="Calibri" w:cs="Calibri"/>
+          <w:b/>
+          <w:bCs/>
+        </w:rPr>
+        <w:t>canvas.drawCenterString</w:t>
+      </w:r>
+      <w:proofErr w:type="spellEnd"/>
+      <w:r>
+        <w:rPr>
+          <w:rFonts w:ascii="Calibri" w:hAnsi="Calibri" w:cs="Calibri"/>
+          <w:b/>
+          <w:bCs/>
+        </w:rPr>
+        <w:t xml:space="preserve">("M5Stack Core2", </w:t>
+      </w:r>
+      <w:proofErr w:type="spellStart"/>
+      <w:r>
+        <w:rPr>
+          <w:rFonts w:ascii="Calibri" w:hAnsi="Calibri" w:cs="Calibri"/>
+          <w:b/>
+          <w:bCs/>
+        </w:rPr>
+        <w:t>display.width</w:t>
+      </w:r>
+      <w:proofErr w:type="spellEnd"/>
+      <w:r>
+        <w:rPr>
+          <w:rFonts w:ascii="Calibri" w:hAnsi="Calibri" w:cs="Calibri"/>
+          <w:b/>
+          <w:bCs/>
+        </w:rPr>
+        <w:t xml:space="preserve">() / 2, </w:t>
+      </w:r>
+      <w:proofErr w:type="spellStart"/>
+      <w:r>
+        <w:rPr>
+          <w:rFonts w:ascii="Calibri" w:hAnsi="Calibri" w:cs="Calibri"/>
+          <w:b/>
+          <w:bCs/>
+        </w:rPr>
+        <w:t>display.height</w:t>
+      </w:r>
+      <w:proofErr w:type="spellEnd"/>
+      <w:r>
+        <w:rPr>
+          <w:rFonts w:ascii="Calibri" w:hAnsi="Calibri" w:cs="Calibri"/>
+          <w:b/>
+          <w:bCs/>
+        </w:rPr>
+        <w:t>() / 2 - 60);</w:t>
+      </w:r>
+      <w:r>
+        <w:rPr>
+          <w:rFonts w:ascii="Calibri" w:hAnsi="Calibri" w:cs="Calibri"/>
+          <w:b/>
+          <w:bCs/>
+        </w:rPr>
+        <w:t xml:space="preserve"> </w:t>
+      </w:r>
+      <w:r>
+        <w:rPr>
+          <w:rFonts w:ascii="Calibri" w:hAnsi="Calibri" w:cs="Calibri"/>
+        </w:rPr>
+        <w:t xml:space="preserve">- This </w:t>
+      </w:r>
+      <w:r>
+        <w:rPr>
+          <w:rFonts w:ascii="Calibri" w:hAnsi="Calibri" w:cs="Calibri"/>
+        </w:rPr>
+        <w:t>prints “M5Stack Core2”, centered on the display minus a bit to offset it from the line below.</w:t>
+      </w:r>
+    </w:p>
+    <w:p>
+      <w:pPr>
+        <w:rPr>
+          <w:rFonts w:ascii="Calibri" w:hAnsi="Calibri" w:cs="Calibri"/>
+          <w:b/>
+          <w:bCs/>
+        </w:rPr>
+      </w:pPr>
+      <w:proofErr w:type="spellStart"/>
+      <w:r>
+        <w:rPr>
+          <w:rFonts w:ascii="Calibri" w:hAnsi="Calibri" w:cs="Calibri"/>
+          <w:b/>
+          <w:bCs/>
+        </w:rPr>
+        <w:t>canvas.drawCenterString</w:t>
+      </w:r>
+      <w:proofErr w:type="spellEnd"/>
+      <w:r>
+        <w:rPr>
+          <w:rFonts w:ascii="Calibri" w:hAnsi="Calibri" w:cs="Calibri"/>
+          <w:b/>
+          <w:bCs/>
+        </w:rPr>
+        <w:t xml:space="preserve">("Starting...", </w:t>
+      </w:r>
+      <w:proofErr w:type="spellStart"/>
+      <w:r>
+        <w:rPr>
+          <w:rFonts w:ascii="Calibri" w:hAnsi="Calibri" w:cs="Calibri"/>
+          <w:b/>
+          <w:bCs/>
+        </w:rPr>
+        <w:t>display.width</w:t>
+      </w:r>
+      <w:proofErr w:type="spellEnd"/>
+      <w:r>
+        <w:rPr>
+          <w:rFonts w:ascii="Calibri" w:hAnsi="Calibri" w:cs="Calibri"/>
+          <w:b/>
+          <w:bCs/>
+        </w:rPr>
+        <w:t xml:space="preserve">() / 2+10, </w:t>
+      </w:r>
+      <w:proofErr w:type="spellStart"/>
+      <w:r>
+        <w:rPr>
+          <w:rFonts w:ascii="Calibri" w:hAnsi="Calibri" w:cs="Calibri"/>
+          <w:b/>
+          <w:bCs/>
+        </w:rPr>
+        <w:t>display.height</w:t>
+      </w:r>
+      <w:proofErr w:type="spellEnd"/>
+      <w:r>
+        <w:rPr>
+          <w:rFonts w:ascii="Calibri" w:hAnsi="Calibri" w:cs="Calibri"/>
+          <w:b/>
+          <w:bCs/>
+        </w:rPr>
+        <w:t>() / 2 + 10);</w:t>
+      </w:r>
+      <w:r>
+        <w:rPr>
+          <w:rFonts w:ascii="Calibri" w:hAnsi="Calibri" w:cs="Calibri"/>
+        </w:rPr>
+        <w:t xml:space="preserve"> - This prints “Starting…”, centered on the screen, plus a bit to offset it from the line above.</w:t>
+      </w:r>
+    </w:p>
+    <w:p>
+      <w:pPr>
+        <w:rPr>
+          <w:rFonts w:ascii="Calibri" w:hAnsi="Calibri" w:cs="Calibri"/>
           <w:b/>
           <w:bCs/>
         </w:rPr>
@@ -3551,207 +4381,6 @@
         </w:rPr>
         <w:t>(0, 0);</w:t>
       </w:r>
-    </w:p>
-    <w:p>
-      <w:pPr>
-        <w:rPr>
-          <w:rFonts w:ascii="Calibri" w:hAnsi="Calibri" w:cs="Calibri"/>
-          <w:b/>
-          <w:bCs/>
-        </w:rPr>
-      </w:pPr>
-    </w:p>
-    <w:p>
-      <w:pPr>
-        <w:rPr>
-          <w:rFonts w:ascii="Calibri" w:hAnsi="Calibri" w:cs="Calibri"/>
-        </w:rPr>
-      </w:pPr>
-      <w:r>
-        <w:rPr>
-          <w:rFonts w:ascii="Calibri" w:hAnsi="Calibri" w:cs="Calibri"/>
-        </w:rPr>
-        <w:t>The setup function runs once at microcontroller power-up and restart</w:t>
-      </w:r>
-      <w:r>
-        <w:rPr>
-          <w:rFonts w:ascii="Calibri" w:hAnsi="Calibri" w:cs="Calibri"/>
-        </w:rPr>
-        <w:t>:</w:t>
-      </w:r>
-    </w:p>
-    <w:p>
-      <w:pPr>
-        <w:rPr>
-          <w:rFonts w:ascii="Calibri" w:hAnsi="Calibri" w:cs="Calibri"/>
-        </w:rPr>
-      </w:pPr>
-    </w:p>
-    <w:p>
-      <w:pPr>
-        <w:rPr>
-          <w:rFonts w:ascii="Calibri" w:hAnsi="Calibri" w:cs="Calibri"/>
-        </w:rPr>
-      </w:pPr>
-      <w:r>
-        <w:rPr>
-          <w:rFonts w:ascii="Calibri" w:hAnsi="Calibri" w:cs="Calibri"/>
-        </w:rPr>
-        <w:t>These lines start the M5Unified library which supports the microcontroller</w:t>
-      </w:r>
-      <w:r>
-        <w:rPr>
-          <w:rFonts w:ascii="Calibri" w:hAnsi="Calibri" w:cs="Calibri"/>
-        </w:rPr>
-        <w:t>:</w:t>
-      </w:r>
-    </w:p>
-    <w:p>
-      <w:pPr>
-        <w:rPr>
-          <w:rFonts w:ascii="Calibri" w:hAnsi="Calibri" w:cs="Calibri"/>
-          <w:b/>
-          <w:bCs/>
-        </w:rPr>
-      </w:pPr>
-      <w:r>
-        <w:rPr>
-          <w:rFonts w:ascii="Calibri" w:hAnsi="Calibri" w:cs="Calibri"/>
-          <w:b/>
-          <w:bCs/>
-        </w:rPr>
-        <w:t xml:space="preserve">auto </w:t>
-      </w:r>
-      <w:proofErr w:type="spellStart"/>
-      <w:r>
-        <w:rPr>
-          <w:rFonts w:ascii="Calibri" w:hAnsi="Calibri" w:cs="Calibri"/>
-          <w:b/>
-          <w:bCs/>
-        </w:rPr>
-        <w:t>cfg</w:t>
-      </w:r>
-      <w:proofErr w:type="spellEnd"/>
-      <w:r>
-        <w:rPr>
-          <w:rFonts w:ascii="Calibri" w:hAnsi="Calibri" w:cs="Calibri"/>
-          <w:b/>
-          <w:bCs/>
-        </w:rPr>
-        <w:t xml:space="preserve"> = M5.config();</w:t>
-      </w:r>
-    </w:p>
-    <w:p>
-      <w:pPr>
-        <w:rPr>
-          <w:rFonts w:ascii="Calibri" w:hAnsi="Calibri" w:cs="Calibri"/>
-          <w:b/>
-          <w:bCs/>
-        </w:rPr>
-      </w:pPr>
-      <w:r>
-        <w:rPr>
-          <w:rFonts w:ascii="Calibri" w:hAnsi="Calibri" w:cs="Calibri"/>
-          <w:b/>
-          <w:bCs/>
-        </w:rPr>
-        <w:t>M5.begin(</w:t>
-      </w:r>
-      <w:proofErr w:type="spellStart"/>
-      <w:r>
-        <w:rPr>
-          <w:rFonts w:ascii="Calibri" w:hAnsi="Calibri" w:cs="Calibri"/>
-          <w:b/>
-          <w:bCs/>
-        </w:rPr>
-        <w:t>cfg</w:t>
-      </w:r>
-      <w:proofErr w:type="spellEnd"/>
-      <w:r>
-        <w:rPr>
-          <w:rFonts w:ascii="Calibri" w:hAnsi="Calibri" w:cs="Calibri"/>
-          <w:b/>
-          <w:bCs/>
-        </w:rPr>
-        <w:t>);</w:t>
-      </w:r>
-    </w:p>
-    <w:p>
-      <w:pPr>
-        <w:rPr>
-          <w:rFonts w:ascii="Calibri" w:hAnsi="Calibri" w:cs="Calibri"/>
-        </w:rPr>
-      </w:pPr>
-      <w:r>
-        <w:rPr>
-          <w:rFonts w:ascii="Calibri" w:hAnsi="Calibri" w:cs="Calibri"/>
-        </w:rPr>
-        <w:t>This line starts the Arduino I2C service for Wire1, which is the first alternate I2C bus:</w:t>
-      </w:r>
-    </w:p>
-    <w:p>
-      <w:pPr>
-        <w:rPr>
-          <w:rFonts w:ascii="Calibri" w:hAnsi="Calibri" w:cs="Calibri"/>
-          <w:b/>
-          <w:bCs/>
-        </w:rPr>
-      </w:pPr>
-      <w:r>
-        <w:rPr>
-          <w:rFonts w:ascii="Calibri" w:hAnsi="Calibri" w:cs="Calibri"/>
-          <w:b/>
-          <w:bCs/>
-        </w:rPr>
-        <w:t>Wire1.begin(i2cSdaPin, i2cSclPin);</w:t>
-      </w:r>
-    </w:p>
-    <w:p>
-      <w:pPr>
-        <w:rPr>
-          <w:rFonts w:ascii="Calibri" w:hAnsi="Calibri" w:cs="Calibri"/>
-          <w:b/>
-          <w:bCs/>
-        </w:rPr>
-      </w:pPr>
-    </w:p>
-    <w:p>
-      <w:pPr>
-        <w:rPr>
-          <w:rFonts w:ascii="Calibri" w:hAnsi="Calibri" w:cs="Calibri"/>
-        </w:rPr>
-      </w:pPr>
-      <w:r>
-        <w:rPr>
-          <w:rFonts w:ascii="Calibri" w:hAnsi="Calibri" w:cs="Calibri"/>
-        </w:rPr>
-        <w:t>These lines configure the display and canvas:</w:t>
-      </w:r>
-    </w:p>
-    <w:p>
-      <w:pPr>
-        <w:rPr>
-          <w:rFonts w:ascii="Calibri" w:hAnsi="Calibri" w:cs="Calibri"/>
-        </w:rPr>
-      </w:pPr>
-      <w:proofErr w:type="spellStart"/>
-      <w:r>
-        <w:rPr>
-          <w:rFonts w:ascii="Calibri" w:hAnsi="Calibri" w:cs="Calibri"/>
-          <w:b/>
-          <w:bCs/>
-        </w:rPr>
-        <w:t>display.setRotation</w:t>
-      </w:r>
-      <w:proofErr w:type="spellEnd"/>
-      <w:r>
-        <w:rPr>
-          <w:rFonts w:ascii="Calibri" w:hAnsi="Calibri" w:cs="Calibri"/>
-          <w:b/>
-          <w:bCs/>
-        </w:rPr>
-        <w:t xml:space="preserve">(1); </w:t>
-      </w:r>
       <w:r>
         <w:rPr>
           <w:rFonts w:ascii="Calibri" w:hAnsi="Calibri" w:cs="Calibri"/>
@@ -3764,560 +4393,6 @@
         <w:rPr>
           <w:rFonts w:ascii="Calibri" w:hAnsi="Calibri" w:cs="Calibri"/>
         </w:rPr>
-        <w:t xml:space="preserve"> - This sets which way is up on the LCD.</w:t>
-      </w:r>
-    </w:p>
-    <w:p>
-      <w:pPr>
-        <w:rPr>
-          <w:rFonts w:ascii="Calibri" w:hAnsi="Calibri" w:cs="Calibri"/>
-        </w:rPr>
-      </w:pPr>
-      <w:proofErr w:type="spellStart"/>
-      <w:r>
-        <w:rPr>
-          <w:rFonts w:ascii="Calibri" w:hAnsi="Calibri" w:cs="Calibri"/>
-          <w:b/>
-          <w:bCs/>
-        </w:rPr>
-        <w:t>canvas.setColorDepth</w:t>
-      </w:r>
-      <w:proofErr w:type="spellEnd"/>
-      <w:r>
-        <w:rPr>
-          <w:rFonts w:ascii="Calibri" w:hAnsi="Calibri" w:cs="Calibri"/>
-          <w:b/>
-          <w:bCs/>
-        </w:rPr>
-        <w:t>(16);</w:t>
-      </w:r>
-      <w:r>
-        <w:rPr>
-          <w:rFonts w:ascii="Calibri" w:hAnsi="Calibri" w:cs="Calibri"/>
-          <w:b/>
-          <w:bCs/>
-        </w:rPr>
-        <w:t xml:space="preserve"> </w:t>
-      </w:r>
-      <w:r>
-        <w:rPr>
-          <w:rFonts w:ascii="Calibri" w:hAnsi="Calibri" w:cs="Calibri"/>
-        </w:rPr>
-        <w:t>- This sets the number of bits of color info on the LCD.  This is RGB565 – 5 bits of Red, 6 bits of Green, and five bits of Blue.</w:t>
-      </w:r>
-    </w:p>
-    <w:p>
-      <w:pPr>
-        <w:rPr>
-          <w:rFonts w:ascii="Calibri" w:hAnsi="Calibri" w:cs="Calibri"/>
-        </w:rPr>
-      </w:pPr>
-      <w:proofErr w:type="spellStart"/>
-      <w:r>
-        <w:rPr>
-          <w:rFonts w:ascii="Calibri" w:hAnsi="Calibri" w:cs="Calibri"/>
-          <w:b/>
-          <w:bCs/>
-        </w:rPr>
-        <w:t>canvas.createSprite</w:t>
-      </w:r>
-      <w:proofErr w:type="spellEnd"/>
-      <w:r>
-        <w:rPr>
-          <w:rFonts w:ascii="Calibri" w:hAnsi="Calibri" w:cs="Calibri"/>
-          <w:b/>
-          <w:bCs/>
-        </w:rPr>
-        <w:t>(</w:t>
-      </w:r>
-      <w:proofErr w:type="spellStart"/>
-      <w:r>
-        <w:rPr>
-          <w:rFonts w:ascii="Calibri" w:hAnsi="Calibri" w:cs="Calibri"/>
-          <w:b/>
-          <w:bCs/>
-        </w:rPr>
-        <w:t>display.width</w:t>
-      </w:r>
-      <w:proofErr w:type="spellEnd"/>
-      <w:r>
-        <w:rPr>
-          <w:rFonts w:ascii="Calibri" w:hAnsi="Calibri" w:cs="Calibri"/>
-          <w:b/>
-          <w:bCs/>
-        </w:rPr>
-        <w:t xml:space="preserve">(), </w:t>
-      </w:r>
-      <w:proofErr w:type="spellStart"/>
-      <w:r>
-        <w:rPr>
-          <w:rFonts w:ascii="Calibri" w:hAnsi="Calibri" w:cs="Calibri"/>
-          <w:b/>
-          <w:bCs/>
-        </w:rPr>
-        <w:t>display.height</w:t>
-      </w:r>
-      <w:proofErr w:type="spellEnd"/>
-      <w:r>
-        <w:rPr>
-          <w:rFonts w:ascii="Calibri" w:hAnsi="Calibri" w:cs="Calibri"/>
-          <w:b/>
-          <w:bCs/>
-        </w:rPr>
-        <w:t>());</w:t>
-      </w:r>
-      <w:r>
-        <w:rPr>
-          <w:rFonts w:ascii="Calibri" w:hAnsi="Calibri" w:cs="Calibri"/>
-          <w:b/>
-          <w:bCs/>
-        </w:rPr>
-        <w:t xml:space="preserve"> - </w:t>
-      </w:r>
-      <w:r>
-        <w:rPr>
-          <w:rFonts w:ascii="Calibri" w:hAnsi="Calibri" w:cs="Calibri"/>
-        </w:rPr>
-        <w:t>These lines create the canvas, which is the background area where we build the screen. It won’t be displayed until later</w:t>
-      </w:r>
-      <w:r>
-        <w:rPr>
-          <w:rFonts w:ascii="Calibri" w:hAnsi="Calibri" w:cs="Calibri"/>
-        </w:rPr>
-        <w:t>.</w:t>
-      </w:r>
-    </w:p>
-    <w:p>
-      <w:pPr>
-        <w:rPr>
-          <w:rFonts w:ascii="Calibri" w:hAnsi="Calibri" w:cs="Calibri"/>
-        </w:rPr>
-      </w:pPr>
-      <w:proofErr w:type="spellStart"/>
-      <w:r>
-        <w:rPr>
-          <w:rFonts w:ascii="Calibri" w:hAnsi="Calibri" w:cs="Calibri"/>
-          <w:b/>
-          <w:bCs/>
-        </w:rPr>
-        <w:t>canvas.setTextColor</w:t>
-      </w:r>
-      <w:proofErr w:type="spellEnd"/>
-      <w:r>
-        <w:rPr>
-          <w:rFonts w:ascii="Calibri" w:hAnsi="Calibri" w:cs="Calibri"/>
-          <w:b/>
-          <w:bCs/>
-        </w:rPr>
-        <w:t>(TFT_WHITE, TFT_BLACK);</w:t>
-      </w:r>
-      <w:r>
-        <w:rPr>
-          <w:rFonts w:ascii="Calibri" w:hAnsi="Calibri" w:cs="Calibri"/>
-          <w:b/>
-          <w:bCs/>
-        </w:rPr>
-        <w:t xml:space="preserve"> </w:t>
-      </w:r>
-      <w:r>
-        <w:rPr>
-          <w:rFonts w:ascii="Calibri" w:hAnsi="Calibri" w:cs="Calibri"/>
-        </w:rPr>
-        <w:t>- This sets text color to white, and black background color to white.</w:t>
-      </w:r>
-    </w:p>
-    <w:p>
-      <w:pPr>
-        <w:rPr>
-          <w:rFonts w:ascii="Calibri" w:hAnsi="Calibri" w:cs="Calibri"/>
-          <w:b/>
-          <w:bCs/>
-        </w:rPr>
-      </w:pPr>
-      <w:proofErr w:type="spellStart"/>
-      <w:r>
-        <w:rPr>
-          <w:rFonts w:ascii="Calibri" w:hAnsi="Calibri" w:cs="Calibri"/>
-          <w:b/>
-          <w:bCs/>
-        </w:rPr>
-        <w:t>canvas.setFont</w:t>
-      </w:r>
-      <w:proofErr w:type="spellEnd"/>
-      <w:r>
-        <w:rPr>
-          <w:rFonts w:ascii="Calibri" w:hAnsi="Calibri" w:cs="Calibri"/>
-          <w:b/>
-          <w:bCs/>
-        </w:rPr>
-        <w:t>(&amp;fonts::efontJA_16_b);</w:t>
-      </w:r>
-      <w:r>
-        <w:rPr>
-          <w:rFonts w:ascii="Calibri" w:hAnsi="Calibri" w:cs="Calibri"/>
-          <w:b/>
-          <w:bCs/>
-        </w:rPr>
-        <w:t xml:space="preserve"> </w:t>
-      </w:r>
-      <w:r>
-        <w:rPr>
-          <w:rFonts w:ascii="Calibri" w:hAnsi="Calibri" w:cs="Calibri"/>
-        </w:rPr>
-        <w:t>- This is a built-in font that supports Unicode symbols</w:t>
-      </w:r>
-    </w:p>
-    <w:p>
-      <w:pPr>
-        <w:rPr>
-          <w:rFonts w:ascii="Calibri" w:hAnsi="Calibri" w:cs="Calibri"/>
-          <w:b/>
-          <w:bCs/>
-        </w:rPr>
-      </w:pPr>
-      <w:proofErr w:type="spellStart"/>
-      <w:r>
-        <w:rPr>
-          <w:rFonts w:ascii="Calibri" w:hAnsi="Calibri" w:cs="Calibri"/>
-          <w:b/>
-          <w:bCs/>
-        </w:rPr>
-        <w:t>canvas.setTextSize</w:t>
-      </w:r>
-      <w:proofErr w:type="spellEnd"/>
-      <w:r>
-        <w:rPr>
-          <w:rFonts w:ascii="Calibri" w:hAnsi="Calibri" w:cs="Calibri"/>
-          <w:b/>
-          <w:bCs/>
-        </w:rPr>
-        <w:t>(</w:t>
-      </w:r>
-      <w:proofErr w:type="spellStart"/>
-      <w:r>
-        <w:rPr>
-          <w:rFonts w:ascii="Calibri" w:hAnsi="Calibri" w:cs="Calibri"/>
-          <w:b/>
-          <w:bCs/>
-        </w:rPr>
-        <w:t>textSize</w:t>
-      </w:r>
-      <w:proofErr w:type="spellEnd"/>
-      <w:r>
-        <w:rPr>
-          <w:rFonts w:ascii="Calibri" w:hAnsi="Calibri" w:cs="Calibri"/>
-          <w:b/>
-          <w:bCs/>
-        </w:rPr>
-        <w:t>);</w:t>
-      </w:r>
-      <w:r>
-        <w:rPr>
-          <w:rFonts w:ascii="Calibri" w:hAnsi="Calibri" w:cs="Calibri"/>
-          <w:b/>
-          <w:bCs/>
-        </w:rPr>
-        <w:t xml:space="preserve"> </w:t>
-      </w:r>
-      <w:r>
-        <w:rPr>
-          <w:rFonts w:ascii="Calibri" w:hAnsi="Calibri" w:cs="Calibri"/>
-        </w:rPr>
-        <w:t>- This sets the size of text we are printing to the screen.</w:t>
-      </w:r>
-    </w:p>
-    <w:p>
-      <w:pPr>
-        <w:rPr>
-          <w:rFonts w:ascii="Calibri" w:hAnsi="Calibri" w:cs="Calibri"/>
-          <w:b/>
-          <w:bCs/>
-        </w:rPr>
-      </w:pPr>
-      <w:proofErr w:type="spellStart"/>
-      <w:r>
-        <w:rPr>
-          <w:rFonts w:ascii="Calibri" w:hAnsi="Calibri" w:cs="Calibri"/>
-          <w:b/>
-          <w:bCs/>
-        </w:rPr>
-        <w:t>canvas.setTextWrap</w:t>
-      </w:r>
-      <w:proofErr w:type="spellEnd"/>
-      <w:r>
-        <w:rPr>
-          <w:rFonts w:ascii="Calibri" w:hAnsi="Calibri" w:cs="Calibri"/>
-          <w:b/>
-          <w:bCs/>
-        </w:rPr>
-        <w:t>(false, false);</w:t>
-      </w:r>
-      <w:r>
-        <w:rPr>
-          <w:rFonts w:ascii="Calibri" w:hAnsi="Calibri" w:cs="Calibri"/>
-          <w:b/>
-          <w:bCs/>
-        </w:rPr>
-        <w:t xml:space="preserve"> </w:t>
-      </w:r>
-      <w:r>
-        <w:rPr>
-          <w:rFonts w:ascii="Calibri" w:hAnsi="Calibri" w:cs="Calibri"/>
-        </w:rPr>
-        <w:t>- This says not to wrap the text if it prints off the end of the line</w:t>
-      </w:r>
-    </w:p>
-    <w:p>
-      <w:pPr>
-        <w:rPr>
-          <w:rFonts w:ascii="Calibri" w:hAnsi="Calibri" w:cs="Calibri"/>
-          <w:b/>
-          <w:bCs/>
-        </w:rPr>
-      </w:pPr>
-    </w:p>
-    <w:p>
-      <w:pPr>
-        <w:rPr>
-          <w:rFonts w:ascii="Calibri" w:hAnsi="Calibri" w:cs="Calibri"/>
-        </w:rPr>
-      </w:pPr>
-      <w:r>
-        <w:rPr>
-          <w:rFonts w:ascii="Calibri" w:hAnsi="Calibri" w:cs="Calibri"/>
-        </w:rPr>
-        <w:t>These lines draw the initial splash screen:</w:t>
-      </w:r>
-    </w:p>
-    <w:p>
-      <w:pPr>
-        <w:rPr>
-          <w:rFonts w:ascii="Calibri" w:hAnsi="Calibri" w:cs="Calibri"/>
-        </w:rPr>
-      </w:pPr>
-      <w:proofErr w:type="spellStart"/>
-      <w:r>
-        <w:rPr>
-          <w:rFonts w:ascii="Calibri" w:hAnsi="Calibri" w:cs="Calibri"/>
-          <w:b/>
-          <w:bCs/>
-        </w:rPr>
-        <w:t>canvas.fillScreen</w:t>
-      </w:r>
-      <w:proofErr w:type="spellEnd"/>
-      <w:r>
-        <w:rPr>
-          <w:rFonts w:ascii="Calibri" w:hAnsi="Calibri" w:cs="Calibri"/>
-          <w:b/>
-          <w:bCs/>
-        </w:rPr>
-        <w:t>(TFT_BLACK);</w:t>
-      </w:r>
-      <w:r>
-        <w:rPr>
-          <w:rFonts w:ascii="Calibri" w:hAnsi="Calibri" w:cs="Calibri"/>
-          <w:b/>
-          <w:bCs/>
-        </w:rPr>
-        <w:t xml:space="preserve"> </w:t>
-      </w:r>
-      <w:r>
-        <w:rPr>
-          <w:rFonts w:ascii="Calibri" w:hAnsi="Calibri" w:cs="Calibri"/>
-        </w:rPr>
-        <w:t>- Clears the screen</w:t>
-      </w:r>
-    </w:p>
-    <w:p>
-      <w:pPr>
-        <w:rPr>
-          <w:rFonts w:ascii="Calibri" w:hAnsi="Calibri" w:cs="Calibri"/>
-          <w:b/>
-          <w:bCs/>
-        </w:rPr>
-      </w:pPr>
-      <w:proofErr w:type="spellStart"/>
-      <w:r>
-        <w:rPr>
-          <w:rFonts w:ascii="Calibri" w:hAnsi="Calibri" w:cs="Calibri"/>
-          <w:b/>
-          <w:bCs/>
-        </w:rPr>
-        <w:t>canvas.drawCenterString</w:t>
-      </w:r>
-      <w:proofErr w:type="spellEnd"/>
-      <w:r>
-        <w:rPr>
-          <w:rFonts w:ascii="Calibri" w:hAnsi="Calibri" w:cs="Calibri"/>
-          <w:b/>
-          <w:bCs/>
-        </w:rPr>
-        <w:t xml:space="preserve">("M5Stack Core2", </w:t>
-      </w:r>
-      <w:proofErr w:type="spellStart"/>
-      <w:r>
-        <w:rPr>
-          <w:rFonts w:ascii="Calibri" w:hAnsi="Calibri" w:cs="Calibri"/>
-          <w:b/>
-          <w:bCs/>
-        </w:rPr>
-        <w:t>display.width</w:t>
-      </w:r>
-      <w:proofErr w:type="spellEnd"/>
-      <w:r>
-        <w:rPr>
-          <w:rFonts w:ascii="Calibri" w:hAnsi="Calibri" w:cs="Calibri"/>
-          <w:b/>
-          <w:bCs/>
-        </w:rPr>
-        <w:t xml:space="preserve">() / 2, </w:t>
-      </w:r>
-      <w:proofErr w:type="spellStart"/>
-      <w:r>
-        <w:rPr>
-          <w:rFonts w:ascii="Calibri" w:hAnsi="Calibri" w:cs="Calibri"/>
-          <w:b/>
-          <w:bCs/>
-        </w:rPr>
-        <w:t>display.height</w:t>
-      </w:r>
-      <w:proofErr w:type="spellEnd"/>
-      <w:r>
-        <w:rPr>
-          <w:rFonts w:ascii="Calibri" w:hAnsi="Calibri" w:cs="Calibri"/>
-          <w:b/>
-          <w:bCs/>
-        </w:rPr>
-        <w:t>() / 2 - 60);</w:t>
-      </w:r>
-      <w:r>
-        <w:rPr>
-          <w:rFonts w:ascii="Calibri" w:hAnsi="Calibri" w:cs="Calibri"/>
-          <w:b/>
-          <w:bCs/>
-        </w:rPr>
-        <w:t xml:space="preserve"> </w:t>
-      </w:r>
-      <w:r>
-        <w:rPr>
-          <w:rFonts w:ascii="Calibri" w:hAnsi="Calibri" w:cs="Calibri"/>
-        </w:rPr>
-        <w:t xml:space="preserve">- This </w:t>
-      </w:r>
-      <w:r>
-        <w:rPr>
-          <w:rFonts w:ascii="Calibri" w:hAnsi="Calibri" w:cs="Calibri"/>
-        </w:rPr>
-        <w:t>prints “M5Stack Core2”, centered on the display minus a bit to offset it from the line below.</w:t>
-      </w:r>
-    </w:p>
-    <w:p>
-      <w:pPr>
-        <w:rPr>
-          <w:rFonts w:ascii="Calibri" w:hAnsi="Calibri" w:cs="Calibri"/>
-          <w:b/>
-          <w:bCs/>
-        </w:rPr>
-      </w:pPr>
-      <w:proofErr w:type="spellStart"/>
-      <w:r>
-        <w:rPr>
-          <w:rFonts w:ascii="Calibri" w:hAnsi="Calibri" w:cs="Calibri"/>
-          <w:b/>
-          <w:bCs/>
-        </w:rPr>
-        <w:t>canvas.drawCenterString</w:t>
-      </w:r>
-      <w:proofErr w:type="spellEnd"/>
-      <w:r>
-        <w:rPr>
-          <w:rFonts w:ascii="Calibri" w:hAnsi="Calibri" w:cs="Calibri"/>
-          <w:b/>
-          <w:bCs/>
-        </w:rPr>
-        <w:t xml:space="preserve">("Starting...", </w:t>
-      </w:r>
-      <w:proofErr w:type="spellStart"/>
-      <w:r>
-        <w:rPr>
-          <w:rFonts w:ascii="Calibri" w:hAnsi="Calibri" w:cs="Calibri"/>
-          <w:b/>
-          <w:bCs/>
-        </w:rPr>
-        <w:t>display.width</w:t>
-      </w:r>
-      <w:proofErr w:type="spellEnd"/>
-      <w:r>
-        <w:rPr>
-          <w:rFonts w:ascii="Calibri" w:hAnsi="Calibri" w:cs="Calibri"/>
-          <w:b/>
-          <w:bCs/>
-        </w:rPr>
-        <w:t xml:space="preserve">() / 2+10, </w:t>
-      </w:r>
-      <w:proofErr w:type="spellStart"/>
-      <w:r>
-        <w:rPr>
-          <w:rFonts w:ascii="Calibri" w:hAnsi="Calibri" w:cs="Calibri"/>
-          <w:b/>
-          <w:bCs/>
-        </w:rPr>
-        <w:t>display.height</w:t>
-      </w:r>
-      <w:proofErr w:type="spellEnd"/>
-      <w:r>
-        <w:rPr>
-          <w:rFonts w:ascii="Calibri" w:hAnsi="Calibri" w:cs="Calibri"/>
-          <w:b/>
-          <w:bCs/>
-        </w:rPr>
-        <w:t>() / 2 + 10);</w:t>
-      </w:r>
-      <w:r>
-        <w:rPr>
-          <w:rFonts w:ascii="Calibri" w:hAnsi="Calibri" w:cs="Calibri"/>
-        </w:rPr>
-        <w:t xml:space="preserve"> - This prints “Starting…”, centered on the screen, plus a bit to offset it from the line above.</w:t>
-      </w:r>
-    </w:p>
-    <w:p>
-      <w:pPr>
-        <w:rPr>
-          <w:rFonts w:ascii="Calibri" w:hAnsi="Calibri" w:cs="Calibri"/>
-          <w:b/>
-          <w:bCs/>
-        </w:rPr>
-      </w:pPr>
-      <w:proofErr w:type="spellStart"/>
-      <w:r>
-        <w:rPr>
-          <w:rFonts w:ascii="Calibri" w:hAnsi="Calibri" w:cs="Calibri"/>
-          <w:b/>
-          <w:bCs/>
-        </w:rPr>
-        <w:t>canvas.pushSprite</w:t>
-      </w:r>
-      <w:proofErr w:type="spellEnd"/>
-      <w:r>
-        <w:rPr>
-          <w:rFonts w:ascii="Calibri" w:hAnsi="Calibri" w:cs="Calibri"/>
-          <w:b/>
-          <w:bCs/>
-        </w:rPr>
-        <w:t>(0, 0);</w:t>
-      </w:r>
-      <w:r>
-        <w:rPr>
-          <w:rFonts w:ascii="Calibri" w:hAnsi="Calibri" w:cs="Calibri"/>
-          <w:b/>
-          <w:bCs/>
-        </w:rPr>
-        <w:t xml:space="preserve"> </w:t>
-      </w:r>
-      <w:r>
-        <w:rPr>
-          <w:rFonts w:ascii="Calibri" w:hAnsi="Calibri" w:cs="Calibri"/>
-        </w:rPr>
         <w:t>- Now that we’ve made all the updates we’re going to, we copy the canvas to the LCD</w:t>
       </w:r>
       <w:r>
@@ -4330,38 +4405,24 @@
         <w:rPr>
           <w:rFonts w:ascii="Calibri" w:hAnsi="Calibri" w:cs="Calibri"/>
         </w:rPr>
-        <w:t>.</w:t>
-      </w:r>
-      <w:r>
-        <w:rPr>
-          <w:rFonts w:ascii="Calibri" w:hAnsi="Calibri" w:cs="Calibri"/>
-        </w:rPr>
-        <w:t xml:space="preserve">  This updates the LCD all at once.</w:t>
-      </w:r>
-    </w:p>
-    <w:p>
-      <w:pPr>
-        <w:rPr>
-          <w:rFonts w:ascii="Calibri" w:hAnsi="Calibri" w:cs="Calibri"/>
-          <w:b/>
-          <w:bCs/>
-        </w:rPr>
-      </w:pPr>
-      <w:r>
-        <w:rPr>
-          <w:rFonts w:ascii="Calibri" w:hAnsi="Calibri" w:cs="Calibri"/>
-          <w:b/>
-          <w:bCs/>
-        </w:rPr>
-        <w:t>delay(1000);</w:t>
-      </w:r>
-      <w:r>
-        <w:rPr>
-          <w:rFonts w:ascii="Calibri" w:hAnsi="Calibri" w:cs="Calibri"/>
-          <w:b/>
-          <w:bCs/>
-        </w:rPr>
-        <w:t xml:space="preserve"> </w:t>
+        <w:t>.  This updates the LCD all at once.</w:t>
+      </w:r>
+    </w:p>
+    <w:p>
+      <w:pPr>
+        <w:rPr>
+          <w:rFonts w:ascii="Calibri" w:hAnsi="Calibri" w:cs="Calibri"/>
+          <w:b/>
+          <w:bCs/>
+        </w:rPr>
+      </w:pPr>
+      <w:r>
+        <w:rPr>
+          <w:rFonts w:ascii="Calibri" w:hAnsi="Calibri" w:cs="Calibri"/>
+          <w:b/>
+          <w:bCs/>
+        </w:rPr>
+        <w:t xml:space="preserve">delay(1000); </w:t>
       </w:r>
       <w:r>
         <w:rPr>
@@ -4419,13 +4480,7 @@
         <w:rPr>
           <w:rFonts w:ascii="Calibri" w:hAnsi="Calibri" w:cs="Calibri"/>
         </w:rPr>
-        <w:t>, and I2C pins that the Wire1 bus are connected to on the microcontroller.</w:t>
-      </w:r>
-      <w:r>
-        <w:rPr>
-          <w:rFonts w:ascii="Calibri" w:hAnsi="Calibri" w:cs="Calibri"/>
-        </w:rPr>
-        <w:t xml:space="preserve">  Then they assign the return code of each operation to the variables </w:t>
+        <w:t xml:space="preserve">, and I2C pins that the Wire1 bus are connected to on the microcontroller.  Then they assign the return code of each operation to the variables </w:t>
       </w:r>
       <w:proofErr w:type="spellStart"/>
       <w:r>
@@ -5299,21 +5354,30 @@
     <w:p>
       <w:pPr>
         <w:rPr>
-          <w:rFonts w:asciiTheme="majorHAnsi" w:eastAsiaTheme="majorEastAsia" w:hAnsiTheme="majorHAnsi" w:cstheme="majorBidi"/>
+          <w:rFonts w:ascii="Calibri" w:eastAsiaTheme="majorEastAsia" w:hAnsi="Calibri" w:cs="Calibri"/>
           <w:color w:val="0F4761" w:themeColor="accent1" w:themeShade="BF"/>
           <w:sz w:val="32"/>
           <w:szCs w:val="32"/>
         </w:rPr>
       </w:pPr>
       <w:r>
+        <w:rPr>
+          <w:rFonts w:ascii="Calibri" w:hAnsi="Calibri" w:cs="Calibri"/>
+        </w:rPr>
         <w:t xml:space="preserve"> </w:t>
       </w:r>
     </w:p>
     <w:p>
       <w:pPr>
         <w:pStyle w:val="Heading2"/>
-      </w:pPr>
-      <w:r>
+        <w:rPr>
+          <w:rFonts w:ascii="Calibri" w:hAnsi="Calibri" w:cs="Calibri"/>
+        </w:rPr>
+      </w:pPr>
+      <w:r>
+        <w:rPr>
+          <w:rFonts w:ascii="Calibri" w:hAnsi="Calibri" w:cs="Calibri"/>
+        </w:rPr>
         <w:t>Reference</w:t>
       </w:r>
     </w:p>
@@ -5331,7 +5395,7 @@
       </w:r>
       <w:r>
         <w:rPr>
-          <w:rFonts w:ascii="Consolas" w:eastAsia="Times New Roman" w:hAnsi="Consolas" w:cs="Times New Roman"/>
+          <w:rFonts w:ascii="Calibri" w:eastAsia="Times New Roman" w:hAnsi="Calibri" w:cs="Calibri"/>
           <w:color w:val="CCCCCC"/>
           <w:kern w:val="0"/>
           <w:sz w:val="21"/>
@@ -6552,6 +6616,7 @@
   <w:style w:type="character" w:default="1" w:styleId="DefaultParagraphFont">
     <w:name w:val="Default Paragraph Font"/>
     <w:uiPriority w:val="1"/>
+    <w:semiHidden/>
     <w:unhideWhenUsed/>
   </w:style>
   <w:style w:type="table" w:default="1" w:styleId="TableNormal">

</xml_diff>